<commit_message>
add button personal aere in header
</commit_message>
<xml_diff>
--- a/מסמך אפיון.docx
+++ b/מסמך אפיון.docx
@@ -140,7 +140,34 @@
           <w:szCs w:val="24"/>
           <w:rtl/>
         </w:rPr>
-        <w:t>האפליקציה נועדה לאפשר למשתמשים לנהל אלבומי תמונות בצורה נוחה ואינטואיטיבית. היא תאפשר העלאת תמונות, ארגון באלבומים, שיתוף עם אחרים וגיבוי אוטומטי בענן. המטרה היא לפשט את ניהול התמונות האישיות ולהפוך את החוויה למהנה יותר</w:t>
+        <w:t>האפליקציה נועדה לאפשר למשתמשים לנהל אלבומי תמונות בצורה נוחה ואינטואיטיבית. היא תאפשר העלאת תמונות, ארגון באלבומים, שיתוף עם אחרים וגיבוי אוטומטי בענן</w:t>
+      </w:r>
+      <w:r>
+        <w:rPr>
+          <w:rFonts w:hint="cs"/>
+          <w:sz w:val="24"/>
+          <w:szCs w:val="24"/>
+          <w:rtl/>
+        </w:rPr>
+        <w:t xml:space="preserve"> עםאופציה ליצור קולאז מתמונות המשתמש</w:t>
+      </w:r>
+    </w:p>
+    <w:p>
+      <w:pPr>
+        <w:jc w:val="both"/>
+        <w:rPr>
+          <w:sz w:val="24"/>
+          <w:szCs w:val="24"/>
+          <w:rtl/>
+        </w:rPr>
+      </w:pPr>
+      <w:r>
+        <w:rPr>
+          <w:sz w:val="24"/>
+          <w:szCs w:val="24"/>
+          <w:rtl/>
+        </w:rPr>
+        <w:t>. המטרה היא לפשט את ניהול התמונות האישיות ולהפוך את החוויה למהנה יותר</w:t>
       </w:r>
       <w:r>
         <w:rPr>
@@ -336,13 +363,31 @@
           <w:szCs w:val="24"/>
           <w:rtl/>
         </w:rPr>
-        <w:t xml:space="preserve"> שיתוף אלבומים עם משתמשים אחרים</w:t>
+        <w:t xml:space="preserve"> שיתוף </w:t>
+      </w:r>
+      <w:r>
+        <w:rPr>
+          <w:rFonts w:asciiTheme="minorBidi" w:eastAsia="Times New Roman" w:hAnsiTheme="minorBidi" w:hint="cs"/>
+          <w:sz w:val="24"/>
+          <w:szCs w:val="24"/>
+          <w:rtl/>
+        </w:rPr>
+        <w:t>תמונות</w:t>
       </w:r>
       <w:r>
         <w:rPr>
           <w:rFonts w:asciiTheme="minorBidi" w:eastAsia="Times New Roman" w:hAnsiTheme="minorBidi"/>
           <w:sz w:val="24"/>
           <w:szCs w:val="24"/>
+          <w:rtl/>
+        </w:rPr>
+        <w:t xml:space="preserve"> עם משתמשים אחרים</w:t>
+      </w:r>
+      <w:r>
+        <w:rPr>
+          <w:rFonts w:asciiTheme="minorBidi" w:eastAsia="Times New Roman" w:hAnsiTheme="minorBidi"/>
+          <w:sz w:val="24"/>
+          <w:szCs w:val="24"/>
         </w:rPr>
         <w:t>.</w:t>
       </w:r>
@@ -372,7 +417,16 @@
           <w:szCs w:val="24"/>
           <w:rtl/>
         </w:rPr>
-        <w:t xml:space="preserve"> חיפוש תמונות לפי תגיות או תאריכים</w:t>
+        <w:t xml:space="preserve"> חיפוש תמונות לפי תגיות או </w:t>
+      </w:r>
+      <w:r>
+        <w:rPr>
+          <w:rFonts w:asciiTheme="minorBidi" w:eastAsia="Times New Roman" w:hAnsiTheme="minorBidi" w:hint="cs"/>
+          <w:sz w:val="24"/>
+          <w:szCs w:val="24"/>
+          <w:rtl/>
+        </w:rPr>
+        <w:t>שמות</w:t>
       </w:r>
       <w:r>
         <w:rPr>
@@ -985,6 +1039,7 @@
           <w:szCs w:val="24"/>
           <w:rtl/>
         </w:rPr>
+        <w:lastRenderedPageBreak/>
         <w:t>פיתוח</w:t>
       </w:r>
       <w:r>
@@ -1157,7 +1212,6 @@
           <w:szCs w:val="24"/>
           <w:rtl/>
         </w:rPr>
-        <w:lastRenderedPageBreak/>
         <w:t>הגדרת אחסון תמונות ב</w:t>
       </w:r>
       <w:r>
@@ -1456,7 +1510,25 @@
           <w:szCs w:val="24"/>
           <w:rtl/>
         </w:rPr>
-        <w:t>פיתוח מערכת שיתוף אלבומים עם אפשרויות גישה</w:t>
+        <w:t xml:space="preserve">פיתוח מערכת שיתוף </w:t>
+      </w:r>
+      <w:r>
+        <w:rPr>
+          <w:rFonts w:ascii="Helvetica" w:hAnsi="Helvetica" w:cs="Helvetica" w:hint="cs"/>
+          <w:sz w:val="24"/>
+          <w:szCs w:val="24"/>
+          <w:rtl/>
+        </w:rPr>
+        <w:t>תמונות</w:t>
+      </w:r>
+      <w:r>
+        <w:rPr>
+          <w:rFonts w:ascii="Helvetica" w:hAnsi="Helvetica" w:cs="Helvetica" w:hint="cs"/>
+          <w:sz w:val="24"/>
+          <w:szCs w:val="24"/>
+          <w:rtl/>
+        </w:rPr>
+        <w:t xml:space="preserve"> עם אפשרויות גישה</w:t>
       </w:r>
     </w:p>
     <w:p>
@@ -1497,7 +1569,25 @@
           <w:szCs w:val="24"/>
           <w:rtl/>
         </w:rPr>
-        <w:t>לפי תגיות או תאריכים.</w:t>
+        <w:t xml:space="preserve">לפי תגיות או </w:t>
+      </w:r>
+      <w:r>
+        <w:rPr>
+          <w:rFonts w:ascii="Helvetica" w:hAnsi="Helvetica" w:cs="Helvetica" w:hint="cs"/>
+          <w:sz w:val="24"/>
+          <w:szCs w:val="24"/>
+          <w:rtl/>
+        </w:rPr>
+        <w:t>שמות</w:t>
+      </w:r>
+      <w:r>
+        <w:rPr>
+          <w:rFonts w:ascii="Helvetica" w:hAnsi="Helvetica" w:cs="Helvetica" w:hint="cs"/>
+          <w:sz w:val="24"/>
+          <w:szCs w:val="24"/>
+          <w:rtl/>
+        </w:rPr>
+        <w:t>.</w:t>
       </w:r>
     </w:p>
     <w:p>
@@ -1981,6 +2071,7 @@
           <w:bCs w:val="0"/>
           <w:rtl/>
         </w:rPr>
+        <w:lastRenderedPageBreak/>
         <w:t>עמוד האזור האישי</w:t>
       </w:r>
       <w:r>
@@ -2018,62 +2109,6 @@
           <w:rtl/>
         </w:rPr>
         <w:t>אופציה למחיקת התמונה</w:t>
-      </w:r>
-    </w:p>
-    <w:p>
-      <w:pPr>
-        <w:pStyle w:val="NormalWeb"/>
-        <w:shd w:val="clear" w:color="auto" w:fill="FFFFFF"/>
-        <w:bidi/>
-        <w:rPr>
-          <w:rStyle w:val="a4"/>
-          <w:rFonts w:ascii="Helvetica" w:hAnsi="Helvetica" w:cs="Helvetica"/>
-          <w:rtl/>
-        </w:rPr>
-      </w:pPr>
-      <w:r>
-        <w:rPr>
-          <w:rStyle w:val="a4"/>
-          <w:rFonts w:ascii="Helvetica" w:hAnsi="Helvetica" w:cs="Helvetica"/>
-          <w:noProof/>
-          <w:rtl/>
-        </w:rPr>
-        <w:lastRenderedPageBreak/>
-        <w:drawing>
-          <wp:inline distT="0" distB="0" distL="0" distR="0" wp14:anchorId="34BB8D45" wp14:editId="1A276A0F">
-            <wp:extent cx="3995110" cy="2319338"/>
-            <wp:effectExtent l="0" t="0" r="5715" b="5080"/>
-            <wp:docPr id="5" name="תמונה 5" descr="תמונה שמכילה טקסט, צילום מסך, תרשים, גופן&#10;&#10;התיאור נוצר באופן אוטומטי"/>
-            <wp:cNvGraphicFramePr>
-              <a:graphicFrameLocks xmlns:a="http://schemas.openxmlformats.org/drawingml/2006/main" noChangeAspect="1"/>
-            </wp:cNvGraphicFramePr>
-            <a:graphic xmlns:a="http://schemas.openxmlformats.org/drawingml/2006/main">
-              <a:graphicData uri="http://schemas.openxmlformats.org/drawingml/2006/picture">
-                <pic:pic xmlns:pic="http://schemas.openxmlformats.org/drawingml/2006/picture">
-                  <pic:nvPicPr>
-                    <pic:cNvPr id="5" name="תמונה 5" descr="תמונה שמכילה טקסט, צילום מסך, תרשים, גופן&#10;&#10;התיאור נוצר באופן אוטומטי"/>
-                    <pic:cNvPicPr/>
-                  </pic:nvPicPr>
-                  <pic:blipFill>
-                    <a:blip r:embed="rId7"/>
-                    <a:stretch>
-                      <a:fillRect/>
-                    </a:stretch>
-                  </pic:blipFill>
-                  <pic:spPr>
-                    <a:xfrm>
-                      <a:off x="0" y="0"/>
-                      <a:ext cx="4015466" cy="2331156"/>
-                    </a:xfrm>
-                    <a:prstGeom prst="rect">
-                      <a:avLst/>
-                    </a:prstGeom>
-                  </pic:spPr>
-                </pic:pic>
-              </a:graphicData>
-            </a:graphic>
-          </wp:inline>
-        </w:drawing>
       </w:r>
     </w:p>
     <w:p>
@@ -2414,7 +2449,43 @@
           <w:sz w:val="24"/>
           <w:szCs w:val="24"/>
         </w:rPr>
-        <w:t>Body: { username: string, password: string, email: string, role: "teacher" | "student" }</w:t>
+        <w:t>Body: { username: string, password: string, email: string, role: "</w:t>
+      </w:r>
+      <w:r>
+        <w:rPr>
+          <w:rFonts w:ascii="Arial" w:eastAsia="Times New Roman" w:hAnsi="Arial" w:cs="Arial"/>
+          <w:color w:val="222222"/>
+          <w:sz w:val="24"/>
+          <w:szCs w:val="24"/>
+        </w:rPr>
+        <w:t>User</w:t>
+      </w:r>
+      <w:r>
+        <w:rPr>
+          <w:rFonts w:ascii="Arial" w:eastAsia="Times New Roman" w:hAnsi="Arial" w:cs="Arial"/>
+          <w:color w:val="222222"/>
+          <w:sz w:val="24"/>
+          <w:szCs w:val="24"/>
+        </w:rPr>
+        <w:t>" | "</w:t>
+      </w:r>
+      <w:r>
+        <w:rPr>
+          <w:rFonts w:ascii="Arial" w:eastAsia="Times New Roman" w:hAnsi="Arial" w:cs="Arial"/>
+          <w:color w:val="222222"/>
+          <w:sz w:val="24"/>
+          <w:szCs w:val="24"/>
+        </w:rPr>
+        <w:t>Admin</w:t>
+      </w:r>
+      <w:r>
+        <w:rPr>
+          <w:rFonts w:ascii="Arial" w:eastAsia="Times New Roman" w:hAnsi="Arial" w:cs="Arial"/>
+          <w:color w:val="222222"/>
+          <w:sz w:val="24"/>
+          <w:szCs w:val="24"/>
+        </w:rPr>
+        <w:t>" }</w:t>
       </w:r>
     </w:p>
     <w:p>
@@ -3169,7 +3240,6 @@
           <w:color w:val="222222"/>
           <w:highlight w:val="yellow"/>
         </w:rPr>
-        <w:lastRenderedPageBreak/>
         <w:t>3</w:t>
       </w:r>
       <w:r>
@@ -3273,6 +3343,7 @@
           <w:rFonts w:asciiTheme="minorHAnsi" w:eastAsiaTheme="minorHAnsi" w:hAnsiTheme="minorHAnsi" w:cstheme="minorHAnsi" w:hint="cs"/>
           <w:rtl/>
         </w:rPr>
+        <w:lastRenderedPageBreak/>
         <w:t>פלט:</w:t>
       </w:r>
       <w:r>
@@ -3986,7 +4057,6 @@
           <w:rFonts w:asciiTheme="minorHAnsi" w:eastAsiaTheme="minorHAnsi" w:hAnsiTheme="minorHAnsi" w:cstheme="minorHAnsi"/>
           <w:rtl/>
         </w:rPr>
-        <w:lastRenderedPageBreak/>
         <w:t>החיפוש יתבצע גם ב</w:t>
       </w:r>
       <w:r>
@@ -4070,6 +4140,7 @@
           <w:rFonts w:asciiTheme="minorHAnsi" w:eastAsiaTheme="minorHAnsi" w:hAnsiTheme="minorHAnsi" w:cstheme="minorHAnsi" w:hint="cs"/>
           <w:rtl/>
         </w:rPr>
+        <w:lastRenderedPageBreak/>
         <w:t>פרמטרים:</w:t>
       </w:r>
       <w:r>
@@ -4366,24 +4437,25 @@
       </w:r>
       <w:r>
         <w:rPr>
-          <w:rFonts w:ascii="Arial" w:hAnsi="Arial" w:cs="Arial"/>
-          <w:b/>
-          <w:bCs/>
-          <w:color w:val="222222"/>
-          <w:highlight w:val="yellow"/>
-          <w:rtl/>
-        </w:rPr>
-        <w:t xml:space="preserve"> חיפוש תמונה על פי טקסט חופשי באמצעות </w:t>
-      </w:r>
-      <w:r>
-        <w:rPr>
           <w:rFonts w:ascii="Arial" w:hAnsi="Arial" w:cs="Arial" w:hint="cs"/>
           <w:b/>
           <w:bCs/>
           <w:color w:val="222222"/>
           <w:highlight w:val="yellow"/>
-        </w:rPr>
-        <w:t>AI</w:t>
+          <w:rtl/>
+        </w:rPr>
+        <w:t xml:space="preserve"> עריכת </w:t>
+      </w:r>
+      <w:r>
+        <w:rPr>
+          <w:rFonts w:ascii="Arial" w:hAnsi="Arial" w:cs="Arial" w:hint="cs"/>
+          <w:b/>
+          <w:bCs/>
+          <w:color w:val="222222"/>
+          <w:highlight w:val="yellow"/>
+          <w:rtl/>
+        </w:rPr>
+        <w:t>אלבום</w:t>
       </w:r>
     </w:p>
     <w:p>
@@ -4397,9 +4469,15 @@
       </w:pPr>
       <w:r>
         <w:rPr>
-          <w:rFonts w:asciiTheme="minorHAnsi" w:eastAsiaTheme="minorHAnsi" w:hAnsiTheme="minorHAnsi" w:cstheme="minorHAnsi"/>
-        </w:rPr>
-        <w:t>Route:</w:t>
+          <w:rFonts w:asciiTheme="minorHAnsi" w:eastAsiaTheme="minorHAnsi" w:hAnsiTheme="minorHAnsi" w:cstheme="minorHAnsi" w:hint="cs"/>
+        </w:rPr>
+        <w:t>R</w:t>
+      </w:r>
+      <w:r>
+        <w:rPr>
+          <w:rFonts w:asciiTheme="minorHAnsi" w:eastAsiaTheme="minorHAnsi" w:hAnsiTheme="minorHAnsi" w:cstheme="minorHAnsi"/>
+        </w:rPr>
+        <w:t>oute:</w:t>
       </w:r>
       <w:r>
         <w:rPr>
@@ -4411,7 +4489,13 @@
         <w:rPr>
           <w:rFonts w:asciiTheme="minorHAnsi" w:eastAsiaTheme="minorHAnsi" w:hAnsiTheme="minorHAnsi" w:cstheme="minorHAnsi"/>
         </w:rPr>
-        <w:t>GET /api/search-images-by-ai</w:t>
+        <w:t>POST /api/edit-</w:t>
+      </w:r>
+      <w:r>
+        <w:rPr>
+          <w:rFonts w:asciiTheme="minorHAnsi" w:eastAsiaTheme="minorHAnsi" w:hAnsiTheme="minorHAnsi" w:cstheme="minorHAnsi"/>
+        </w:rPr>
+        <w:t>album</w:t>
       </w:r>
     </w:p>
     <w:p>
@@ -4420,7 +4504,6 @@
         <w:bidi/>
         <w:rPr>
           <w:rFonts w:asciiTheme="minorHAnsi" w:eastAsiaTheme="minorHAnsi" w:hAnsiTheme="minorHAnsi" w:cstheme="minorHAnsi"/>
-          <w:rtl/>
         </w:rPr>
       </w:pPr>
       <w:r>
@@ -4441,7 +4524,7 @@
         <w:rPr>
           <w:rFonts w:asciiTheme="minorHAnsi" w:eastAsiaTheme="minorHAnsi" w:hAnsiTheme="minorHAnsi" w:cstheme="minorHAnsi"/>
         </w:rPr>
-        <w:t>{ "query": string }</w:t>
+        <w:t>{ "fileId": string, "requestText": string }</w:t>
       </w:r>
       <w:r>
         <w:rPr>
@@ -4454,7 +4537,7 @@
         <w:rPr>
           <w:rFonts w:asciiTheme="minorHAnsi" w:eastAsiaTheme="minorHAnsi" w:hAnsiTheme="minorHAnsi" w:cstheme="minorHAnsi"/>
         </w:rPr>
-        <w:t>query params:</w:t>
+        <w:t>body:</w:t>
       </w:r>
     </w:p>
     <w:p>
@@ -4463,7 +4546,6 @@
         <w:bidi/>
         <w:rPr>
           <w:rFonts w:asciiTheme="minorHAnsi" w:eastAsiaTheme="minorHAnsi" w:hAnsiTheme="minorHAnsi" w:cstheme="minorHAnsi"/>
-          <w:rtl/>
         </w:rPr>
       </w:pPr>
       <w:r>
@@ -4484,7 +4566,20 @@
         <w:rPr>
           <w:rFonts w:asciiTheme="minorHAnsi" w:eastAsiaTheme="minorHAnsi" w:hAnsiTheme="minorHAnsi" w:cstheme="minorHAnsi"/>
         </w:rPr>
-        <w:t>data: { "images": [ { "fileId": string, "url": string, "tags": string[], "uploadDate": string } ], "message": "Search results retrieved successfully" }</w:t>
+        <w:t>{ "fileId": string[], "url": string[], "message": "Image edited successfully" }</w:t>
+      </w:r>
+      <w:r>
+        <w:rPr>
+          <w:rFonts w:asciiTheme="minorHAnsi" w:eastAsiaTheme="minorHAnsi" w:hAnsiTheme="minorHAnsi" w:cstheme="minorHAnsi" w:hint="cs"/>
+          <w:rtl/>
+        </w:rPr>
+        <w:t xml:space="preserve"> </w:t>
+      </w:r>
+      <w:r>
+        <w:rPr>
+          <w:rFonts w:asciiTheme="minorHAnsi" w:eastAsiaTheme="minorHAnsi" w:hAnsiTheme="minorHAnsi" w:cstheme="minorHAnsi"/>
+        </w:rPr>
+        <w:t>data:</w:t>
       </w:r>
     </w:p>
     <w:p>
@@ -4539,20 +4634,7 @@
           <w:rFonts w:asciiTheme="minorHAnsi" w:eastAsiaTheme="minorHAnsi" w:hAnsiTheme="minorHAnsi" w:cstheme="minorHAnsi"/>
           <w:rtl/>
         </w:rPr>
-        <w:t>אם התוצאות נמצאו ואלגוריתם ה</w:t>
-      </w:r>
-      <w:r>
-        <w:rPr>
-          <w:rFonts w:asciiTheme="minorHAnsi" w:eastAsiaTheme="minorHAnsi" w:hAnsiTheme="minorHAnsi" w:cstheme="minorHAnsi"/>
-        </w:rPr>
-        <w:t xml:space="preserve">-AI </w:t>
-      </w:r>
-      <w:r>
-        <w:rPr>
-          <w:rFonts w:asciiTheme="minorHAnsi" w:eastAsiaTheme="minorHAnsi" w:hAnsiTheme="minorHAnsi" w:cstheme="minorHAnsi"/>
-          <w:rtl/>
-        </w:rPr>
-        <w:t>חיפש בהצלחה</w:t>
+        <w:t>אם העריכה בוצעה בהצלחה</w:t>
       </w:r>
       <w:r>
         <w:rPr>
@@ -4598,7 +4680,7 @@
           <w:rFonts w:asciiTheme="minorHAnsi" w:eastAsiaTheme="minorHAnsi" w:hAnsiTheme="minorHAnsi" w:cstheme="minorHAnsi"/>
           <w:rtl/>
         </w:rPr>
-        <w:t>אם פרמטרים לא תקינים (למשל, אם לא הוזן טקסט)</w:t>
+        <w:t>אם פרמטרים לא תקינים (למשל, טקסט בקשה לא ברור או תמונה לא נמצאה)</w:t>
       </w:r>
       <w:r>
         <w:rPr>
@@ -4617,14 +4699,46 @@
         <w:bidi/>
         <w:rPr>
           <w:rFonts w:asciiTheme="minorHAnsi" w:eastAsiaTheme="minorHAnsi" w:hAnsiTheme="minorHAnsi" w:cstheme="minorHAnsi"/>
-          <w:rtl/>
-        </w:rPr>
-      </w:pPr>
-      <w:r>
-        <w:rPr>
-          <w:rFonts w:asciiTheme="minorHAnsi" w:eastAsiaTheme="minorHAnsi" w:hAnsiTheme="minorHAnsi" w:cstheme="minorHAnsi"/>
-        </w:rPr>
-        <w:t>Not Found 404</w:t>
+        </w:rPr>
+      </w:pPr>
+      <w:r>
+        <w:rPr>
+          <w:rFonts w:asciiTheme="minorHAnsi" w:eastAsiaTheme="minorHAnsi" w:hAnsiTheme="minorHAnsi" w:cstheme="minorHAnsi"/>
+        </w:rPr>
+        <w:t>Internal Server Error 500</w:t>
+      </w:r>
+      <w:r>
+        <w:rPr>
+          <w:rFonts w:asciiTheme="minorHAnsi" w:eastAsiaTheme="minorHAnsi" w:hAnsiTheme="minorHAnsi" w:cstheme="minorHAnsi" w:hint="cs"/>
+          <w:rtl/>
+        </w:rPr>
+        <w:t xml:space="preserve">: </w:t>
+      </w:r>
+      <w:r>
+        <w:rPr>
+          <w:rFonts w:asciiTheme="minorHAnsi" w:eastAsiaTheme="minorHAnsi" w:hAnsiTheme="minorHAnsi" w:cstheme="minorHAnsi"/>
+          <w:rtl/>
+        </w:rPr>
+        <w:t>אם הייתה שגיאה בצד ה</w:t>
+      </w:r>
+      <w:r>
+        <w:rPr>
+          <w:rFonts w:asciiTheme="minorHAnsi" w:eastAsiaTheme="minorHAnsi" w:hAnsiTheme="minorHAnsi" w:cstheme="minorHAnsi"/>
+        </w:rPr>
+        <w:t xml:space="preserve">-API </w:t>
+      </w:r>
+      <w:r>
+        <w:rPr>
+          <w:rFonts w:asciiTheme="minorHAnsi" w:eastAsiaTheme="minorHAnsi" w:hAnsiTheme="minorHAnsi" w:cstheme="minorHAnsi"/>
+          <w:rtl/>
+        </w:rPr>
+        <w:t>של הבינה המלאכותית</w:t>
+      </w:r>
+      <w:r>
+        <w:rPr>
+          <w:rFonts w:asciiTheme="minorHAnsi" w:eastAsiaTheme="minorHAnsi" w:hAnsiTheme="minorHAnsi" w:cstheme="minorHAnsi"/>
+        </w:rPr>
+        <w:t>.</w:t>
       </w:r>
       <w:r>
         <w:rPr>
@@ -4632,26 +4746,6 @@
           <w:rtl/>
         </w:rPr>
         <w:t xml:space="preserve"> </w:t>
-      </w:r>
-      <w:r>
-        <w:rPr>
-          <w:rFonts w:asciiTheme="minorHAnsi" w:eastAsiaTheme="minorHAnsi" w:hAnsiTheme="minorHAnsi" w:cstheme="minorHAnsi" w:hint="cs"/>
-          <w:rtl/>
-        </w:rPr>
-        <w:t xml:space="preserve">: </w:t>
-      </w:r>
-      <w:r>
-        <w:rPr>
-          <w:rFonts w:asciiTheme="minorHAnsi" w:eastAsiaTheme="minorHAnsi" w:hAnsiTheme="minorHAnsi" w:cstheme="minorHAnsi"/>
-          <w:rtl/>
-        </w:rPr>
-        <w:t>אם לא נמצאו תמונות התואמות לבקשה</w:t>
-      </w:r>
-      <w:r>
-        <w:rPr>
-          <w:rFonts w:asciiTheme="minorHAnsi" w:eastAsiaTheme="minorHAnsi" w:hAnsiTheme="minorHAnsi" w:cstheme="minorHAnsi"/>
-        </w:rPr>
-        <w:t>.</w:t>
       </w:r>
     </w:p>
     <w:p>
@@ -4676,7 +4770,7 @@
         <w:pStyle w:val="NormalWeb"/>
         <w:numPr>
           <w:ilvl w:val="0"/>
-          <w:numId w:val="29"/>
+          <w:numId w:val="31"/>
         </w:numPr>
         <w:bidi/>
         <w:rPr>
@@ -4688,97 +4782,14 @@
           <w:rFonts w:asciiTheme="minorHAnsi" w:eastAsiaTheme="minorHAnsi" w:hAnsiTheme="minorHAnsi" w:cstheme="minorHAnsi"/>
           <w:rtl/>
         </w:rPr>
-        <w:t xml:space="preserve">החיפוש יתבצע בעזרת </w:t>
-      </w:r>
-      <w:r>
-        <w:rPr>
-          <w:rFonts w:asciiTheme="minorHAnsi" w:eastAsiaTheme="minorHAnsi" w:hAnsiTheme="minorHAnsi" w:cstheme="minorHAnsi"/>
-        </w:rPr>
-        <w:t>Google</w:t>
-      </w:r>
-      <w:r>
-        <w:rPr>
-          <w:rFonts w:asciiTheme="minorHAnsi" w:eastAsiaTheme="minorHAnsi" w:hAnsiTheme="minorHAnsi" w:cstheme="minorHAnsi"/>
-          <w:b/>
-          <w:bCs/>
-        </w:rPr>
-        <w:t xml:space="preserve"> </w:t>
-      </w:r>
-      <w:r>
-        <w:rPr>
-          <w:rFonts w:asciiTheme="minorHAnsi" w:eastAsiaTheme="minorHAnsi" w:hAnsiTheme="minorHAnsi" w:cstheme="minorHAnsi"/>
-        </w:rPr>
-        <w:t>Cloud</w:t>
-      </w:r>
-      <w:r>
-        <w:rPr>
-          <w:rFonts w:asciiTheme="minorHAnsi" w:eastAsiaTheme="minorHAnsi" w:hAnsiTheme="minorHAnsi" w:cstheme="minorHAnsi"/>
-          <w:b/>
-          <w:bCs/>
-        </w:rPr>
-        <w:t xml:space="preserve"> </w:t>
-      </w:r>
-      <w:r>
-        <w:rPr>
-          <w:rFonts w:asciiTheme="minorHAnsi" w:eastAsiaTheme="minorHAnsi" w:hAnsiTheme="minorHAnsi" w:cstheme="minorHAnsi"/>
-        </w:rPr>
-        <w:t>Vision</w:t>
-      </w:r>
-      <w:r>
-        <w:rPr>
-          <w:rFonts w:asciiTheme="minorHAnsi" w:eastAsiaTheme="minorHAnsi" w:hAnsiTheme="minorHAnsi" w:cstheme="minorHAnsi"/>
-          <w:b/>
-          <w:bCs/>
-        </w:rPr>
-        <w:t xml:space="preserve"> </w:t>
-      </w:r>
-      <w:r>
-        <w:rPr>
-          <w:rFonts w:asciiTheme="minorHAnsi" w:eastAsiaTheme="minorHAnsi" w:hAnsiTheme="minorHAnsi" w:cstheme="minorHAnsi"/>
-        </w:rPr>
-        <w:t>API</w:t>
-      </w:r>
-      <w:r>
-        <w:rPr>
-          <w:rFonts w:asciiTheme="minorHAnsi" w:eastAsiaTheme="minorHAnsi" w:hAnsiTheme="minorHAnsi" w:cstheme="minorHAnsi"/>
-        </w:rPr>
-        <w:t xml:space="preserve"> </w:t>
+        <w:t xml:space="preserve">הפונקציה תקבל </w:t>
       </w:r>
       <w:r>
         <w:rPr>
           <w:rFonts w:asciiTheme="minorHAnsi" w:eastAsiaTheme="minorHAnsi" w:hAnsiTheme="minorHAnsi" w:cstheme="minorHAnsi" w:hint="cs"/>
           <w:rtl/>
         </w:rPr>
-        <w:t xml:space="preserve"> או </w:t>
-      </w:r>
-      <w:r>
-        <w:rPr>
-          <w:rFonts w:ascii="Noto Sans" w:hAnsi="Noto Sans" w:cs="Noto Sans"/>
-          <w:color w:val="24292F"/>
-          <w:sz w:val="21"/>
-          <w:szCs w:val="21"/>
-        </w:rPr>
-        <w:t xml:space="preserve"> AWS Rekognition</w:t>
-      </w:r>
-      <w:r>
-        <w:rPr>
-          <w:rFonts w:asciiTheme="minorHAnsi" w:eastAsiaTheme="minorHAnsi" w:hAnsiTheme="minorHAnsi" w:cstheme="minorHAnsi" w:hint="cs"/>
-          <w:rtl/>
-        </w:rPr>
-        <w:t xml:space="preserve">או </w:t>
-      </w:r>
-      <w:r>
-        <w:rPr>
-          <w:rFonts w:asciiTheme="minorHAnsi" w:eastAsiaTheme="minorHAnsi" w:hAnsiTheme="minorHAnsi" w:cstheme="minorHAnsi"/>
-          <w:rtl/>
-        </w:rPr>
-        <w:t>כאשר הטקסט החופשי שהוזן ישמש כבסיס לחיפוש תמונות תואמות</w:t>
-      </w:r>
-      <w:r>
-        <w:rPr>
-          <w:rFonts w:asciiTheme="minorHAnsi" w:eastAsiaTheme="minorHAnsi" w:hAnsiTheme="minorHAnsi" w:cstheme="minorHAnsi"/>
-        </w:rPr>
-        <w:t>.</w:t>
+        <w:t>את כל השדות הדרושים לעריכת אלבום</w:t>
       </w:r>
     </w:p>
     <w:p>
@@ -4786,32 +4797,46 @@
         <w:pStyle w:val="NormalWeb"/>
         <w:numPr>
           <w:ilvl w:val="0"/>
-          <w:numId w:val="29"/>
+          <w:numId w:val="31"/>
         </w:numPr>
         <w:bidi/>
         <w:rPr>
           <w:rFonts w:asciiTheme="minorHAnsi" w:eastAsiaTheme="minorHAnsi" w:hAnsiTheme="minorHAnsi" w:cstheme="minorHAnsi"/>
-          <w:rtl/>
-        </w:rPr>
-      </w:pPr>
-      <w:r>
-        <w:rPr>
-          <w:rFonts w:asciiTheme="minorHAnsi" w:eastAsiaTheme="minorHAnsi" w:hAnsiTheme="minorHAnsi" w:cstheme="minorHAnsi"/>
-        </w:rPr>
-        <w:t xml:space="preserve">AI </w:t>
-      </w:r>
-      <w:r>
-        <w:rPr>
-          <w:rFonts w:asciiTheme="minorHAnsi" w:eastAsiaTheme="minorHAnsi" w:hAnsiTheme="minorHAnsi" w:cstheme="minorHAnsi"/>
-          <w:rtl/>
-        </w:rPr>
-        <w:t>מנתח את הטקסט ומחפש תמונות שנבדקו והוזנו מראש עם תיוגים רלוונטיים</w:t>
-      </w:r>
-      <w:r>
-        <w:rPr>
-          <w:rFonts w:asciiTheme="minorHAnsi" w:eastAsiaTheme="minorHAnsi" w:hAnsiTheme="minorHAnsi" w:cstheme="minorHAnsi"/>
-        </w:rPr>
-        <w:t>.</w:t>
+        </w:rPr>
+      </w:pPr>
+      <w:r>
+        <w:rPr>
+          <w:rFonts w:asciiTheme="minorHAnsi" w:eastAsiaTheme="minorHAnsi" w:hAnsiTheme="minorHAnsi" w:cstheme="minorHAnsi"/>
+          <w:rtl/>
+        </w:rPr>
+        <w:t xml:space="preserve">המערכת תשלח את בקשת המשתמש יחד עם מזהה </w:t>
+      </w:r>
+      <w:r>
+        <w:rPr>
+          <w:rFonts w:asciiTheme="minorHAnsi" w:eastAsiaTheme="minorHAnsi" w:hAnsiTheme="minorHAnsi" w:cstheme="minorHAnsi" w:hint="cs"/>
+          <w:rtl/>
+        </w:rPr>
+        <w:t>האלבום</w:t>
+      </w:r>
+      <w:r>
+        <w:rPr>
+          <w:rFonts w:asciiTheme="minorHAnsi" w:eastAsiaTheme="minorHAnsi" w:hAnsiTheme="minorHAnsi" w:cstheme="minorHAnsi"/>
+          <w:rtl/>
+        </w:rPr>
+        <w:t xml:space="preserve"> ל</w:t>
+      </w:r>
+      <w:r>
+        <w:rPr>
+          <w:rFonts w:asciiTheme="minorHAnsi" w:eastAsiaTheme="minorHAnsi" w:hAnsiTheme="minorHAnsi" w:cstheme="minorHAnsi"/>
+        </w:rPr>
+        <w:t>-</w:t>
+      </w:r>
+      <w:r>
+        <w:rPr>
+          <w:rFonts w:asciiTheme="minorHAnsi" w:eastAsiaTheme="minorHAnsi" w:hAnsiTheme="minorHAnsi" w:cstheme="minorHAnsi" w:hint="cs"/>
+          <w:rtl/>
+        </w:rPr>
+        <w:t>לשרץ שיבצע אץ העריכה</w:t>
       </w:r>
     </w:p>
     <w:p>
@@ -4836,8 +4861,39 @@
           <w:highlight w:val="yellow"/>
           <w:rtl/>
         </w:rPr>
-        <w:lastRenderedPageBreak/>
-        <w:t>7 עריכת תמונה</w:t>
+        <w:t>7</w:t>
+      </w:r>
+      <w:r>
+        <w:rPr>
+          <w:rFonts w:ascii="Arial" w:hAnsi="Arial" w:cs="Arial" w:hint="cs"/>
+          <w:b/>
+          <w:bCs/>
+          <w:color w:val="222222"/>
+          <w:highlight w:val="yellow"/>
+          <w:rtl/>
+        </w:rPr>
+        <w:t xml:space="preserve"> יצירת קולאז</w:t>
+      </w:r>
+      <w:r>
+        <w:rPr>
+          <w:rFonts w:ascii="Arial" w:hAnsi="Arial" w:cs="Arial"/>
+          <w:b/>
+          <w:bCs/>
+          <w:color w:val="222222"/>
+          <w:highlight w:val="yellow"/>
+        </w:rPr>
+        <w:t>'</w:t>
+      </w:r>
+      <w:r>
+        <w:rPr>
+          <w:rFonts w:ascii="Arial" w:hAnsi="Arial" w:cs="Arial" w:hint="cs"/>
+          <w:b/>
+          <w:bCs/>
+          <w:color w:val="222222"/>
+          <w:highlight w:val="yellow"/>
+          <w:rtl/>
+        </w:rPr>
+        <w:t xml:space="preserve"> מתמונות</w:t>
       </w:r>
     </w:p>
     <w:p>
@@ -4846,7 +4902,6 @@
         <w:bidi/>
         <w:rPr>
           <w:rFonts w:asciiTheme="minorHAnsi" w:eastAsiaTheme="minorHAnsi" w:hAnsiTheme="minorHAnsi" w:cstheme="minorHAnsi"/>
-          <w:rtl/>
         </w:rPr>
       </w:pPr>
       <w:r>
@@ -4866,12 +4921,7 @@
           <w:rFonts w:asciiTheme="minorHAnsi" w:eastAsiaTheme="minorHAnsi" w:hAnsiTheme="minorHAnsi" w:cstheme="minorHAnsi"/>
         </w:rPr>
         <w:br/>
-      </w:r>
-      <w:r>
-        <w:rPr>
-          <w:rFonts w:asciiTheme="minorHAnsi" w:eastAsiaTheme="minorHAnsi" w:hAnsiTheme="minorHAnsi" w:cstheme="minorHAnsi"/>
-        </w:rPr>
-        <w:t>POST /api/edit-image</w:t>
+        <w:t>POST /api/create-collage</w:t>
       </w:r>
     </w:p>
     <w:p>
@@ -4880,14 +4930,21 @@
         <w:bidi/>
         <w:rPr>
           <w:rFonts w:asciiTheme="minorHAnsi" w:eastAsiaTheme="minorHAnsi" w:hAnsiTheme="minorHAnsi" w:cstheme="minorHAnsi"/>
-        </w:rPr>
-      </w:pPr>
-      <w:r>
-        <w:rPr>
-          <w:rFonts w:asciiTheme="minorHAnsi" w:eastAsiaTheme="minorHAnsi" w:hAnsiTheme="minorHAnsi" w:cstheme="minorHAnsi" w:hint="cs"/>
-          <w:rtl/>
-        </w:rPr>
-        <w:t>פרמטרים:</w:t>
+          <w:rtl/>
+        </w:rPr>
+      </w:pPr>
+      <w:r>
+        <w:rPr>
+          <w:rFonts w:asciiTheme="minorHAnsi" w:eastAsiaTheme="minorHAnsi" w:hAnsiTheme="minorHAnsi" w:cstheme="minorHAnsi"/>
+          <w:rtl/>
+        </w:rPr>
+        <w:t>פרמטרים</w:t>
+      </w:r>
+      <w:r>
+        <w:rPr>
+          <w:rFonts w:asciiTheme="minorHAnsi" w:eastAsiaTheme="minorHAnsi" w:hAnsiTheme="minorHAnsi" w:cstheme="minorHAnsi"/>
+        </w:rPr>
+        <w:t>:</w:t>
       </w:r>
       <w:r>
         <w:rPr>
@@ -4900,20 +4957,7 @@
         <w:rPr>
           <w:rFonts w:asciiTheme="minorHAnsi" w:eastAsiaTheme="minorHAnsi" w:hAnsiTheme="minorHAnsi" w:cstheme="minorHAnsi"/>
         </w:rPr>
-        <w:t>{ "fileId": string, "requestText": string }</w:t>
-      </w:r>
-      <w:r>
-        <w:rPr>
-          <w:rFonts w:asciiTheme="minorHAnsi" w:eastAsiaTheme="minorHAnsi" w:hAnsiTheme="minorHAnsi" w:cstheme="minorHAnsi" w:hint="cs"/>
-          <w:rtl/>
-        </w:rPr>
-        <w:t xml:space="preserve"> </w:t>
-      </w:r>
-      <w:r>
-        <w:rPr>
-          <w:rFonts w:asciiTheme="minorHAnsi" w:eastAsiaTheme="minorHAnsi" w:hAnsiTheme="minorHAnsi" w:cstheme="minorHAnsi"/>
-        </w:rPr>
-        <w:t>body:</w:t>
+        <w:t>body: { "imageIds": string[], "layout": string (optional, values: ["grid", "stacked"]), "size": { "width": number, "height": number } }</w:t>
       </w:r>
     </w:p>
     <w:p>
@@ -4926,10 +4970,17 @@
       </w:pPr>
       <w:r>
         <w:rPr>
-          <w:rFonts w:asciiTheme="minorHAnsi" w:eastAsiaTheme="minorHAnsi" w:hAnsiTheme="minorHAnsi" w:cstheme="minorHAnsi" w:hint="cs"/>
-          <w:rtl/>
-        </w:rPr>
-        <w:t>פלט:</w:t>
+          <w:rFonts w:asciiTheme="minorHAnsi" w:eastAsiaTheme="minorHAnsi" w:hAnsiTheme="minorHAnsi" w:cstheme="minorHAnsi"/>
+          <w:rtl/>
+        </w:rPr>
+        <w:lastRenderedPageBreak/>
+        <w:t>פלט</w:t>
+      </w:r>
+      <w:r>
+        <w:rPr>
+          <w:rFonts w:asciiTheme="minorHAnsi" w:eastAsiaTheme="minorHAnsi" w:hAnsiTheme="minorHAnsi" w:cstheme="minorHAnsi"/>
+        </w:rPr>
+        <w:t>:</w:t>
       </w:r>
       <w:r>
         <w:rPr>
@@ -4942,7 +4993,7 @@
         <w:rPr>
           <w:rFonts w:asciiTheme="minorHAnsi" w:eastAsiaTheme="minorHAnsi" w:hAnsiTheme="minorHAnsi" w:cstheme="minorHAnsi"/>
         </w:rPr>
-        <w:t>{ "fileId": string[], "url": string[], "message": "Image edited successfully" }</w:t>
+        <w:t>{ "collageId": string, "url": string, "message": "Collage created successfully" }</w:t>
       </w:r>
       <w:r>
         <w:rPr>
@@ -4964,11 +5015,12 @@
         <w:bidi/>
         <w:rPr>
           <w:rFonts w:asciiTheme="minorHAnsi" w:eastAsiaTheme="minorHAnsi" w:hAnsiTheme="minorHAnsi" w:cstheme="minorHAnsi"/>
-        </w:rPr>
-      </w:pPr>
-      <w:r>
-        <w:rPr>
-          <w:rFonts w:asciiTheme="minorHAnsi" w:eastAsiaTheme="minorHAnsi" w:hAnsiTheme="minorHAnsi" w:cstheme="minorHAnsi" w:hint="cs"/>
+          <w:rtl/>
+        </w:rPr>
+      </w:pPr>
+      <w:r>
+        <w:rPr>
+          <w:rFonts w:asciiTheme="minorHAnsi" w:eastAsiaTheme="minorHAnsi" w:hAnsiTheme="minorHAnsi" w:cstheme="minorHAnsi"/>
           <w:rtl/>
         </w:rPr>
         <w:t>קודי סטטוס</w:t>
@@ -5000,7 +5052,7 @@
       </w:r>
       <w:r>
         <w:rPr>
-          <w:rFonts w:asciiTheme="minorHAnsi" w:eastAsiaTheme="minorHAnsi" w:hAnsiTheme="minorHAnsi" w:cstheme="minorHAnsi"/>
+          <w:rFonts w:asciiTheme="minorHAnsi" w:eastAsiaTheme="minorHAnsi" w:hAnsiTheme="minorHAnsi" w:cstheme="minorHAnsi" w:hint="cs"/>
           <w:rtl/>
         </w:rPr>
         <w:t xml:space="preserve">: </w:t>
@@ -5010,11 +5062,12 @@
           <w:rFonts w:asciiTheme="minorHAnsi" w:eastAsiaTheme="minorHAnsi" w:hAnsiTheme="minorHAnsi" w:cstheme="minorHAnsi"/>
           <w:rtl/>
         </w:rPr>
-        <w:t>אם העריכה בוצעה בהצלחה</w:t>
-      </w:r>
-      <w:r>
-        <w:rPr>
-          <w:rFonts w:asciiTheme="minorHAnsi" w:eastAsiaTheme="minorHAnsi" w:hAnsiTheme="minorHAnsi" w:cstheme="minorHAnsi"/>
+        <w:t>אם הקולאז' נוצר בהצלחה</w:t>
+      </w:r>
+      <w:r>
+        <w:rPr>
+          <w:rFonts w:asciiTheme="minorHAnsi" w:eastAsiaTheme="minorHAnsi" w:hAnsiTheme="minorHAnsi" w:cstheme="minorHAnsi" w:hint="cs"/>
+          <w:rtl/>
         </w:rPr>
         <w:t>.</w:t>
       </w:r>
@@ -5033,30 +5086,29 @@
       </w:pPr>
       <w:r>
         <w:rPr>
-          <w:rFonts w:asciiTheme="minorHAnsi" w:eastAsiaTheme="minorHAnsi" w:hAnsiTheme="minorHAnsi" w:cstheme="minorHAnsi"/>
-        </w:rPr>
-        <w:t>Bad Request 400</w:t>
-      </w:r>
-      <w:r>
-        <w:rPr>
-          <w:rFonts w:asciiTheme="minorHAnsi" w:eastAsiaTheme="minorHAnsi" w:hAnsiTheme="minorHAnsi" w:cstheme="minorHAnsi"/>
+          <w:rFonts w:asciiTheme="minorHAnsi" w:eastAsiaTheme="minorHAnsi" w:hAnsiTheme="minorHAnsi" w:cstheme="minorHAnsi" w:hint="cs"/>
+        </w:rPr>
+        <w:t>B</w:t>
+      </w:r>
+      <w:r>
+        <w:rPr>
+          <w:rFonts w:asciiTheme="minorHAnsi" w:eastAsiaTheme="minorHAnsi" w:hAnsiTheme="minorHAnsi" w:cstheme="minorHAnsi"/>
+        </w:rPr>
+        <w:t>ad Request 400</w:t>
+      </w:r>
+      <w:r>
+        <w:rPr>
+          <w:rFonts w:asciiTheme="minorHAnsi" w:eastAsiaTheme="minorHAnsi" w:hAnsiTheme="minorHAnsi" w:cstheme="minorHAnsi" w:hint="cs"/>
           <w:rtl/>
         </w:rPr>
         <w:t>:</w:t>
       </w:r>
       <w:r>
         <w:rPr>
-          <w:rFonts w:asciiTheme="minorHAnsi" w:eastAsiaTheme="minorHAnsi" w:hAnsiTheme="minorHAnsi" w:cstheme="minorHAnsi" w:hint="cs"/>
-          <w:rtl/>
-        </w:rPr>
-        <w:t xml:space="preserve"> </w:t>
-      </w:r>
-      <w:r>
-        <w:rPr>
-          <w:rFonts w:asciiTheme="minorHAnsi" w:eastAsiaTheme="minorHAnsi" w:hAnsiTheme="minorHAnsi" w:cstheme="minorHAnsi"/>
-          <w:rtl/>
-        </w:rPr>
-        <w:t>אם פרמטרים לא תקינים (למשל, טקסט בקשה לא ברור או תמונה לא נמצאה)</w:t>
+          <w:rFonts w:asciiTheme="minorHAnsi" w:eastAsiaTheme="minorHAnsi" w:hAnsiTheme="minorHAnsi" w:cstheme="minorHAnsi"/>
+          <w:rtl/>
+        </w:rPr>
+        <w:t xml:space="preserve"> אם אחד או יותר מזהים של התמונות לא תקינים</w:t>
       </w:r>
       <w:r>
         <w:rPr>
@@ -5079,15 +5131,22 @@
       </w:pPr>
       <w:r>
         <w:rPr>
-          <w:rFonts w:asciiTheme="minorHAnsi" w:eastAsiaTheme="minorHAnsi" w:hAnsiTheme="minorHAnsi" w:cstheme="minorHAnsi"/>
-        </w:rPr>
-        <w:t>Internal Server Error 500</w:t>
-      </w:r>
-      <w:r>
-        <w:rPr>
           <w:rFonts w:asciiTheme="minorHAnsi" w:eastAsiaTheme="minorHAnsi" w:hAnsiTheme="minorHAnsi" w:cstheme="minorHAnsi" w:hint="cs"/>
           <w:rtl/>
         </w:rPr>
+        <w:t xml:space="preserve"> </w:t>
+      </w:r>
+      <w:r>
+        <w:rPr>
+          <w:rFonts w:asciiTheme="minorHAnsi" w:eastAsiaTheme="minorHAnsi" w:hAnsiTheme="minorHAnsi" w:cstheme="minorHAnsi"/>
+        </w:rPr>
+        <w:t>Unprocessable Entity 422</w:t>
+      </w:r>
+      <w:r>
+        <w:rPr>
+          <w:rFonts w:asciiTheme="minorHAnsi" w:eastAsiaTheme="minorHAnsi" w:hAnsiTheme="minorHAnsi" w:cstheme="minorHAnsi" w:hint="cs"/>
+          <w:rtl/>
+        </w:rPr>
         <w:t xml:space="preserve">: </w:t>
       </w:r>
       <w:r>
@@ -5095,33 +5154,13 @@
           <w:rFonts w:asciiTheme="minorHAnsi" w:eastAsiaTheme="minorHAnsi" w:hAnsiTheme="minorHAnsi" w:cstheme="minorHAnsi"/>
           <w:rtl/>
         </w:rPr>
-        <w:t>אם הייתה שגיאה בצד ה</w:t>
-      </w:r>
-      <w:r>
-        <w:rPr>
-          <w:rFonts w:asciiTheme="minorHAnsi" w:eastAsiaTheme="minorHAnsi" w:hAnsiTheme="minorHAnsi" w:cstheme="minorHAnsi"/>
-        </w:rPr>
-        <w:t xml:space="preserve">-API </w:t>
-      </w:r>
-      <w:r>
-        <w:rPr>
-          <w:rFonts w:asciiTheme="minorHAnsi" w:eastAsiaTheme="minorHAnsi" w:hAnsiTheme="minorHAnsi" w:cstheme="minorHAnsi"/>
-          <w:rtl/>
-        </w:rPr>
-        <w:t>של הבינה המלאכותית</w:t>
+        <w:t>אם המידות שנבחרו לא תואמות את פרופורציות התמונה</w:t>
       </w:r>
       <w:r>
         <w:rPr>
           <w:rFonts w:asciiTheme="minorHAnsi" w:eastAsiaTheme="minorHAnsi" w:hAnsiTheme="minorHAnsi" w:cstheme="minorHAnsi"/>
         </w:rPr>
         <w:t>.</w:t>
-      </w:r>
-      <w:r>
-        <w:rPr>
-          <w:rFonts w:asciiTheme="minorHAnsi" w:eastAsiaTheme="minorHAnsi" w:hAnsiTheme="minorHAnsi" w:cstheme="minorHAnsi"/>
-          <w:rtl/>
-        </w:rPr>
-        <w:t xml:space="preserve"> </w:t>
       </w:r>
     </w:p>
     <w:p>
@@ -5146,7 +5185,7 @@
         <w:pStyle w:val="NormalWeb"/>
         <w:numPr>
           <w:ilvl w:val="0"/>
-          <w:numId w:val="31"/>
+          <w:numId w:val="26"/>
         </w:numPr>
         <w:bidi/>
         <w:rPr>
@@ -5158,7 +5197,33 @@
           <w:rFonts w:asciiTheme="minorHAnsi" w:eastAsiaTheme="minorHAnsi" w:hAnsiTheme="minorHAnsi" w:cstheme="minorHAnsi"/>
           <w:rtl/>
         </w:rPr>
-        <w:t>הפונקציה תקבל טקסט חופשי שכולל את בקשת המשתמש לעריכת התמונה (כמו הוספת טקסט או שיפור האיכות)</w:t>
+        <w:t xml:space="preserve">יצירת קולאז' מתוך תמונות שהוזנו, בהתבסס על פרמטרי </w:t>
+      </w:r>
+      <w:r>
+        <w:rPr>
+          <w:rFonts w:asciiTheme="minorHAnsi" w:eastAsiaTheme="minorHAnsi" w:hAnsiTheme="minorHAnsi" w:cstheme="minorHAnsi"/>
+        </w:rPr>
+        <w:t xml:space="preserve">layout </w:t>
+      </w:r>
+      <w:r>
+        <w:rPr>
+          <w:rFonts w:asciiTheme="minorHAnsi" w:eastAsiaTheme="minorHAnsi" w:hAnsiTheme="minorHAnsi" w:cstheme="minorHAnsi"/>
+          <w:rtl/>
+        </w:rPr>
+        <w:t>ו</w:t>
+      </w:r>
+      <w:r>
+        <w:rPr>
+          <w:rFonts w:asciiTheme="minorHAnsi" w:eastAsiaTheme="minorHAnsi" w:hAnsiTheme="minorHAnsi" w:cstheme="minorHAnsi"/>
+        </w:rPr>
+        <w:t xml:space="preserve">-size </w:t>
+      </w:r>
+      <w:r>
+        <w:rPr>
+          <w:rFonts w:asciiTheme="minorHAnsi" w:eastAsiaTheme="minorHAnsi" w:hAnsiTheme="minorHAnsi" w:cstheme="minorHAnsi"/>
+          <w:rtl/>
+        </w:rPr>
+        <w:t>שנבחרו</w:t>
       </w:r>
       <w:r>
         <w:rPr>
@@ -5172,7 +5237,7 @@
         <w:pStyle w:val="NormalWeb"/>
         <w:numPr>
           <w:ilvl w:val="0"/>
-          <w:numId w:val="31"/>
+          <w:numId w:val="26"/>
         </w:numPr>
         <w:bidi/>
         <w:rPr>
@@ -5184,46 +5249,26 @@
           <w:rFonts w:asciiTheme="minorHAnsi" w:eastAsiaTheme="minorHAnsi" w:hAnsiTheme="minorHAnsi" w:cstheme="minorHAnsi"/>
           <w:rtl/>
         </w:rPr>
-        <w:t>המערכת תשלח את בקשת המשתמש יחד עם מזהה התמונה ל</w:t>
-      </w:r>
-      <w:r>
-        <w:rPr>
-          <w:rFonts w:asciiTheme="minorHAnsi" w:eastAsiaTheme="minorHAnsi" w:hAnsiTheme="minorHAnsi" w:cstheme="minorHAnsi"/>
-        </w:rPr>
-        <w:t xml:space="preserve">-API </w:t>
-      </w:r>
-      <w:r>
-        <w:rPr>
-          <w:rFonts w:asciiTheme="minorHAnsi" w:eastAsiaTheme="minorHAnsi" w:hAnsiTheme="minorHAnsi" w:cstheme="minorHAnsi"/>
-          <w:rtl/>
-        </w:rPr>
-        <w:t xml:space="preserve">של בינה מלאכותית </w:t>
-      </w:r>
-      <w:r>
-        <w:rPr>
-          <w:rFonts w:asciiTheme="minorHAnsi" w:eastAsiaTheme="minorHAnsi" w:hAnsiTheme="minorHAnsi" w:cstheme="minorHAnsi"/>
-        </w:rPr>
-        <w:t>DeepAI</w:t>
-      </w:r>
-      <w:r>
-        <w:rPr>
-          <w:rFonts w:asciiTheme="minorHAnsi" w:eastAsiaTheme="minorHAnsi" w:hAnsiTheme="minorHAnsi" w:cstheme="minorHAnsi" w:hint="cs"/>
-          <w:rtl/>
-        </w:rPr>
-        <w:t xml:space="preserve"> </w:t>
-      </w:r>
-      <w:r>
-        <w:rPr>
-          <w:rFonts w:asciiTheme="minorHAnsi" w:eastAsiaTheme="minorHAnsi" w:hAnsiTheme="minorHAnsi" w:cstheme="minorHAnsi"/>
-          <w:rtl/>
-        </w:rPr>
-        <w:t>שיבצע את העריכה</w:t>
-      </w:r>
-      <w:r>
-        <w:rPr>
-          <w:rFonts w:asciiTheme="minorHAnsi" w:eastAsiaTheme="minorHAnsi" w:hAnsiTheme="minorHAnsi" w:cstheme="minorHAnsi"/>
-        </w:rPr>
-        <w:t>.</w:t>
+        <w:t>ניתן לבחור בין מבני סידור שונים כמו</w:t>
+      </w:r>
+      <w:r>
+        <w:rPr>
+          <w:rFonts w:asciiTheme="minorHAnsi" w:eastAsiaTheme="minorHAnsi" w:hAnsiTheme="minorHAnsi" w:cstheme="minorHAnsi"/>
+        </w:rPr>
+        <w:t xml:space="preserve"> "grid" </w:t>
+      </w:r>
+      <w:r>
+        <w:rPr>
+          <w:rFonts w:asciiTheme="minorHAnsi" w:eastAsiaTheme="minorHAnsi" w:hAnsiTheme="minorHAnsi" w:cstheme="minorHAnsi"/>
+          <w:rtl/>
+        </w:rPr>
+        <w:t>או</w:t>
+      </w:r>
+      <w:r>
+        <w:rPr>
+          <w:rFonts w:asciiTheme="minorHAnsi" w:eastAsiaTheme="minorHAnsi" w:hAnsiTheme="minorHAnsi" w:cstheme="minorHAnsi"/>
+        </w:rPr>
+        <w:t xml:space="preserve"> "stacked".</w:t>
       </w:r>
     </w:p>
     <w:p>
@@ -5231,26 +5276,39 @@
         <w:pStyle w:val="NormalWeb"/>
         <w:numPr>
           <w:ilvl w:val="0"/>
-          <w:numId w:val="31"/>
+          <w:numId w:val="26"/>
         </w:numPr>
         <w:bidi/>
         <w:rPr>
           <w:rFonts w:asciiTheme="minorHAnsi" w:eastAsiaTheme="minorHAnsi" w:hAnsiTheme="minorHAnsi" w:cstheme="minorHAnsi"/>
-          <w:rtl/>
-        </w:rPr>
-      </w:pPr>
-      <w:r>
-        <w:rPr>
-          <w:rFonts w:asciiTheme="minorHAnsi" w:eastAsiaTheme="minorHAnsi" w:hAnsiTheme="minorHAnsi" w:cstheme="minorHAnsi"/>
-          <w:rtl/>
-        </w:rPr>
-        <w:t>לאחר ביצוע העריכה, התמונה המעובדת תוחזר למערכת עם לינק להורדה או לשיתוף</w:t>
-      </w:r>
-      <w:r>
-        <w:rPr>
-          <w:rFonts w:asciiTheme="minorHAnsi" w:eastAsiaTheme="minorHAnsi" w:hAnsiTheme="minorHAnsi" w:cstheme="minorHAnsi"/>
-        </w:rPr>
-        <w:t>.</w:t>
+        </w:rPr>
+      </w:pPr>
+      <w:r>
+        <w:rPr>
+          <w:rFonts w:asciiTheme="minorHAnsi" w:eastAsiaTheme="minorHAnsi" w:hAnsiTheme="minorHAnsi" w:cstheme="minorHAnsi"/>
+          <w:rtl/>
+        </w:rPr>
+        <w:t>תהליך ייצור הקולאז' יעשה על גבי שרת</w:t>
+      </w:r>
+      <w:r>
+        <w:rPr>
+          <w:rFonts w:asciiTheme="minorHAnsi" w:eastAsiaTheme="minorHAnsi" w:hAnsiTheme="minorHAnsi" w:cstheme="minorHAnsi" w:hint="cs"/>
+          <w:rtl/>
+        </w:rPr>
+        <w:t xml:space="preserve"> </w:t>
+      </w:r>
+      <w:r>
+        <w:rPr>
+          <w:rFonts w:asciiTheme="minorHAnsi" w:eastAsiaTheme="minorHAnsi" w:hAnsiTheme="minorHAnsi" w:cstheme="minorHAnsi" w:hint="cs"/>
+        </w:rPr>
+        <w:t>API</w:t>
+      </w:r>
+      <w:r>
+        <w:rPr>
+          <w:rFonts w:asciiTheme="minorHAnsi" w:eastAsiaTheme="minorHAnsi" w:hAnsiTheme="minorHAnsi" w:cstheme="minorHAnsi" w:hint="cs"/>
+          <w:rtl/>
+        </w:rPr>
+        <w:t xml:space="preserve"> של בינה מלאכותית</w:t>
       </w:r>
     </w:p>
     <w:p>
@@ -5275,7 +5333,7 @@
           <w:highlight w:val="yellow"/>
           <w:rtl/>
         </w:rPr>
-        <w:t>8 יצירת קולאז</w:t>
+        <w:t>9</w:t>
       </w:r>
       <w:r>
         <w:rPr>
@@ -5284,19 +5342,9 @@
           <w:bCs/>
           <w:color w:val="222222"/>
           <w:highlight w:val="yellow"/>
-        </w:rPr>
-        <w:t>'</w:t>
-      </w:r>
-      <w:r>
-        <w:rPr>
-          <w:rFonts w:ascii="Arial" w:hAnsi="Arial" w:cs="Arial" w:hint="cs"/>
-          <w:b/>
-          <w:bCs/>
-          <w:color w:val="222222"/>
-          <w:highlight w:val="yellow"/>
-          <w:rtl/>
-        </w:rPr>
-        <w:t xml:space="preserve"> מתמונות</w:t>
+          <w:rtl/>
+        </w:rPr>
+        <w:t xml:space="preserve"> הורדת תמונה</w:t>
       </w:r>
     </w:p>
     <w:p>
@@ -5309,22 +5357,21 @@
       </w:pPr>
       <w:r>
         <w:rPr>
-          <w:rFonts w:asciiTheme="minorHAnsi" w:eastAsiaTheme="minorHAnsi" w:hAnsiTheme="minorHAnsi" w:cstheme="minorHAnsi" w:hint="cs"/>
-        </w:rPr>
-        <w:t>R</w:t>
-      </w:r>
-      <w:r>
-        <w:rPr>
-          <w:rFonts w:asciiTheme="minorHAnsi" w:eastAsiaTheme="minorHAnsi" w:hAnsiTheme="minorHAnsi" w:cstheme="minorHAnsi"/>
-        </w:rPr>
-        <w:t>oute:</w:t>
+          <w:rFonts w:asciiTheme="minorHAnsi" w:eastAsiaTheme="minorHAnsi" w:hAnsiTheme="minorHAnsi" w:cstheme="minorHAnsi"/>
+        </w:rPr>
+        <w:t>Route:</w:t>
       </w:r>
       <w:r>
         <w:rPr>
           <w:rFonts w:asciiTheme="minorHAnsi" w:eastAsiaTheme="minorHAnsi" w:hAnsiTheme="minorHAnsi" w:cstheme="minorHAnsi"/>
         </w:rPr>
         <w:br/>
-        <w:t>POST /api/create-collage</w:t>
+      </w:r>
+      <w:r>
+        <w:rPr>
+          <w:rFonts w:asciiTheme="minorHAnsi" w:eastAsiaTheme="minorHAnsi" w:hAnsiTheme="minorHAnsi" w:cstheme="minorHAnsi"/>
+        </w:rPr>
+        <w:t>GET /api/download-image</w:t>
       </w:r>
     </w:p>
     <w:p>
@@ -5333,21 +5380,14 @@
         <w:bidi/>
         <w:rPr>
           <w:rFonts w:asciiTheme="minorHAnsi" w:eastAsiaTheme="minorHAnsi" w:hAnsiTheme="minorHAnsi" w:cstheme="minorHAnsi"/>
-          <w:rtl/>
-        </w:rPr>
-      </w:pPr>
-      <w:r>
-        <w:rPr>
-          <w:rFonts w:asciiTheme="minorHAnsi" w:eastAsiaTheme="minorHAnsi" w:hAnsiTheme="minorHAnsi" w:cstheme="minorHAnsi"/>
-          <w:rtl/>
-        </w:rPr>
-        <w:t>פרמטרים</w:t>
-      </w:r>
-      <w:r>
-        <w:rPr>
-          <w:rFonts w:asciiTheme="minorHAnsi" w:eastAsiaTheme="minorHAnsi" w:hAnsiTheme="minorHAnsi" w:cstheme="minorHAnsi"/>
-        </w:rPr>
-        <w:t>:</w:t>
+        </w:rPr>
+      </w:pPr>
+      <w:r>
+        <w:rPr>
+          <w:rFonts w:asciiTheme="minorHAnsi" w:eastAsiaTheme="minorHAnsi" w:hAnsiTheme="minorHAnsi" w:cstheme="minorHAnsi" w:hint="cs"/>
+          <w:rtl/>
+        </w:rPr>
+        <w:t>פרמטרים:</w:t>
       </w:r>
       <w:r>
         <w:rPr>
@@ -5360,7 +5400,20 @@
         <w:rPr>
           <w:rFonts w:asciiTheme="minorHAnsi" w:eastAsiaTheme="minorHAnsi" w:hAnsiTheme="minorHAnsi" w:cstheme="minorHAnsi"/>
         </w:rPr>
-        <w:t>body: { "imageIds": string[], "layout": string (optional, values: ["grid", "stacked"]), "size": { "width": number, "height": number } }</w:t>
+        <w:t>{ "fileId": string }</w:t>
+      </w:r>
+      <w:r>
+        <w:rPr>
+          <w:rFonts w:asciiTheme="minorHAnsi" w:eastAsiaTheme="minorHAnsi" w:hAnsiTheme="minorHAnsi" w:cstheme="minorHAnsi" w:hint="cs"/>
+          <w:rtl/>
+        </w:rPr>
+        <w:t xml:space="preserve"> </w:t>
+      </w:r>
+      <w:r>
+        <w:rPr>
+          <w:rFonts w:asciiTheme="minorHAnsi" w:eastAsiaTheme="minorHAnsi" w:hAnsiTheme="minorHAnsi" w:cstheme="minorHAnsi"/>
+        </w:rPr>
+        <w:t>query params:</w:t>
       </w:r>
     </w:p>
     <w:p>
@@ -5369,33 +5422,67 @@
         <w:bidi/>
         <w:rPr>
           <w:rFonts w:asciiTheme="minorHAnsi" w:eastAsiaTheme="minorHAnsi" w:hAnsiTheme="minorHAnsi" w:cstheme="minorHAnsi"/>
-        </w:rPr>
-      </w:pPr>
-      <w:r>
-        <w:rPr>
-          <w:rFonts w:asciiTheme="minorHAnsi" w:eastAsiaTheme="minorHAnsi" w:hAnsiTheme="minorHAnsi" w:cstheme="minorHAnsi"/>
-          <w:rtl/>
-        </w:rPr>
-        <w:t>פלט</w:t>
-      </w:r>
-      <w:r>
-        <w:rPr>
-          <w:rFonts w:asciiTheme="minorHAnsi" w:eastAsiaTheme="minorHAnsi" w:hAnsiTheme="minorHAnsi" w:cstheme="minorHAnsi"/>
-        </w:rPr>
-        <w:t>:</w:t>
-      </w:r>
-      <w:r>
-        <w:rPr>
-          <w:rFonts w:asciiTheme="minorHAnsi" w:eastAsiaTheme="minorHAnsi" w:hAnsiTheme="minorHAnsi" w:cstheme="minorHAnsi"/>
-          <w:rtl/>
-        </w:rPr>
-        <w:br/>
-      </w:r>
-      <w:r>
-        <w:rPr>
-          <w:rFonts w:asciiTheme="minorHAnsi" w:eastAsiaTheme="minorHAnsi" w:hAnsiTheme="minorHAnsi" w:cstheme="minorHAnsi"/>
-        </w:rPr>
-        <w:t>{ "collageId": string, "url": string, "message": "Collage created successfully" }</w:t>
+          <w:rtl/>
+        </w:rPr>
+      </w:pPr>
+      <w:r>
+        <w:rPr>
+          <w:rFonts w:asciiTheme="minorHAnsi" w:eastAsiaTheme="minorHAnsi" w:hAnsiTheme="minorHAnsi" w:cstheme="minorHAnsi" w:hint="cs"/>
+          <w:rtl/>
+        </w:rPr>
+        <w:t>פלט:</w:t>
+      </w:r>
+    </w:p>
+    <w:p>
+      <w:pPr>
+        <w:pStyle w:val="NormalWeb"/>
+        <w:numPr>
+          <w:ilvl w:val="0"/>
+          <w:numId w:val="27"/>
+        </w:numPr>
+        <w:bidi/>
+        <w:rPr>
+          <w:rFonts w:asciiTheme="minorHAnsi" w:eastAsiaTheme="minorHAnsi" w:hAnsiTheme="minorHAnsi" w:cstheme="minorHAnsi"/>
+        </w:rPr>
+      </w:pPr>
+      <w:r>
+        <w:rPr>
+          <w:rFonts w:asciiTheme="minorHAnsi" w:eastAsiaTheme="minorHAnsi" w:hAnsiTheme="minorHAnsi" w:cstheme="minorHAnsi" w:hint="cs"/>
+          <w:rtl/>
+        </w:rPr>
+        <w:t>קובץ התמונה(</w:t>
+      </w:r>
+      <w:r>
+        <w:rPr>
+          <w:rFonts w:asciiTheme="minorHAnsi" w:eastAsiaTheme="minorHAnsi" w:hAnsiTheme="minorHAnsi" w:cstheme="minorHAnsi"/>
+        </w:rPr>
+        <w:t>File</w:t>
+      </w:r>
+      <w:r>
+        <w:rPr>
+          <w:rFonts w:asciiTheme="minorHAnsi" w:eastAsiaTheme="minorHAnsi" w:hAnsiTheme="minorHAnsi" w:cstheme="minorHAnsi" w:hint="cs"/>
+          <w:rtl/>
+        </w:rPr>
+        <w:t>)</w:t>
+      </w:r>
+    </w:p>
+    <w:p>
+      <w:pPr>
+        <w:pStyle w:val="NormalWeb"/>
+        <w:numPr>
+          <w:ilvl w:val="0"/>
+          <w:numId w:val="27"/>
+        </w:numPr>
+        <w:bidi/>
+        <w:rPr>
+          <w:rFonts w:asciiTheme="minorHAnsi" w:eastAsiaTheme="minorHAnsi" w:hAnsiTheme="minorHAnsi" w:cstheme="minorHAnsi"/>
+        </w:rPr>
+      </w:pPr>
+      <w:r>
+        <w:rPr>
+          <w:rFonts w:asciiTheme="minorHAnsi" w:eastAsiaTheme="minorHAnsi" w:hAnsiTheme="minorHAnsi" w:cstheme="minorHAnsi"/>
+        </w:rPr>
+        <w:t>{ "message": "Image shared successfully" }</w:t>
       </w:r>
       <w:r>
         <w:rPr>
@@ -5422,9 +5509,226 @@
       </w:pPr>
       <w:r>
         <w:rPr>
-          <w:rFonts w:asciiTheme="minorHAnsi" w:eastAsiaTheme="minorHAnsi" w:hAnsiTheme="minorHAnsi" w:cstheme="minorHAnsi"/>
-          <w:rtl/>
-        </w:rPr>
+          <w:rFonts w:asciiTheme="minorHAnsi" w:eastAsiaTheme="minorHAnsi" w:hAnsiTheme="minorHAnsi" w:cstheme="minorHAnsi" w:hint="cs"/>
+          <w:rtl/>
+        </w:rPr>
+        <w:t>קוד סטטוס:</w:t>
+      </w:r>
+    </w:p>
+    <w:p>
+      <w:pPr>
+        <w:pStyle w:val="NormalWeb"/>
+        <w:numPr>
+          <w:ilvl w:val="0"/>
+          <w:numId w:val="27"/>
+        </w:numPr>
+        <w:bidi/>
+        <w:rPr>
+          <w:rFonts w:asciiTheme="minorHAnsi" w:eastAsiaTheme="minorHAnsi" w:hAnsiTheme="minorHAnsi" w:cstheme="minorHAnsi"/>
+        </w:rPr>
+      </w:pPr>
+      <w:r>
+        <w:rPr>
+          <w:rFonts w:asciiTheme="minorHAnsi" w:eastAsiaTheme="minorHAnsi" w:hAnsiTheme="minorHAnsi" w:cstheme="minorHAnsi"/>
+        </w:rPr>
+        <w:t>Ok 200</w:t>
+      </w:r>
+      <w:r>
+        <w:rPr>
+          <w:rFonts w:asciiTheme="minorHAnsi" w:eastAsiaTheme="minorHAnsi" w:hAnsiTheme="minorHAnsi" w:cstheme="minorHAnsi" w:hint="cs"/>
+          <w:rtl/>
+        </w:rPr>
+        <w:t>: אם ההורדה הצליחה</w:t>
+      </w:r>
+    </w:p>
+    <w:p>
+      <w:pPr>
+        <w:pStyle w:val="NormalWeb"/>
+        <w:bidi/>
+        <w:rPr>
+          <w:rFonts w:asciiTheme="minorHAnsi" w:eastAsiaTheme="minorHAnsi" w:hAnsiTheme="minorHAnsi" w:cstheme="minorHAnsi"/>
+          <w:rtl/>
+        </w:rPr>
+      </w:pPr>
+      <w:r>
+        <w:rPr>
+          <w:rFonts w:asciiTheme="minorHAnsi" w:eastAsiaTheme="minorHAnsi" w:hAnsiTheme="minorHAnsi" w:cstheme="minorHAnsi" w:hint="cs"/>
+          <w:rtl/>
+        </w:rPr>
+        <w:t>לוגיקה עסקית:</w:t>
+      </w:r>
+    </w:p>
+    <w:p>
+      <w:pPr>
+        <w:pStyle w:val="NormalWeb"/>
+        <w:numPr>
+          <w:ilvl w:val="0"/>
+          <w:numId w:val="27"/>
+        </w:numPr>
+        <w:bidi/>
+        <w:rPr>
+          <w:rFonts w:asciiTheme="minorHAnsi" w:eastAsiaTheme="minorHAnsi" w:hAnsiTheme="minorHAnsi" w:cstheme="minorHAnsi"/>
+        </w:rPr>
+      </w:pPr>
+      <w:r>
+        <w:rPr>
+          <w:rFonts w:asciiTheme="minorHAnsi" w:eastAsiaTheme="minorHAnsi" w:hAnsiTheme="minorHAnsi" w:cstheme="minorHAnsi"/>
+          <w:rtl/>
+        </w:rPr>
+        <w:t>הצגת התמונה שנשמרה ב</w:t>
+      </w:r>
+      <w:r>
+        <w:rPr>
+          <w:rFonts w:asciiTheme="minorHAnsi" w:eastAsiaTheme="minorHAnsi" w:hAnsiTheme="minorHAnsi" w:cstheme="minorHAnsi"/>
+        </w:rPr>
+        <w:t xml:space="preserve"> Google Cloud Storage </w:t>
+      </w:r>
+      <w:r>
+        <w:rPr>
+          <w:rFonts w:asciiTheme="minorHAnsi" w:eastAsiaTheme="minorHAnsi" w:hAnsiTheme="minorHAnsi" w:cstheme="minorHAnsi"/>
+          <w:rtl/>
+        </w:rPr>
+        <w:t>להורדה לפי מזהה קובץ</w:t>
+      </w:r>
+      <w:r>
+        <w:rPr>
+          <w:rFonts w:asciiTheme="minorHAnsi" w:eastAsiaTheme="minorHAnsi" w:hAnsiTheme="minorHAnsi" w:cstheme="minorHAnsi"/>
+        </w:rPr>
+        <w:t>.</w:t>
+      </w:r>
+    </w:p>
+    <w:p>
+      <w:pPr>
+        <w:pStyle w:val="NormalWeb"/>
+        <w:bidi/>
+        <w:rPr>
+          <w:rFonts w:asciiTheme="minorHAnsi" w:eastAsiaTheme="minorHAnsi" w:hAnsiTheme="minorHAnsi" w:cstheme="minorHAnsi"/>
+          <w:sz w:val="28"/>
+          <w:szCs w:val="28"/>
+          <w:u w:val="dash" w:color="E2EFD9" w:themeColor="accent6" w:themeTint="33"/>
+          <w:rtl/>
+        </w:rPr>
+      </w:pPr>
+      <w:r>
+        <w:rPr>
+          <w:rFonts w:asciiTheme="minorHAnsi" w:eastAsiaTheme="minorHAnsi" w:hAnsiTheme="minorHAnsi" w:cstheme="minorHAnsi"/>
+          <w:sz w:val="28"/>
+          <w:szCs w:val="28"/>
+          <w:u w:val="dash" w:color="E2EFD9" w:themeColor="accent6" w:themeTint="33"/>
+          <w:rtl/>
+        </w:rPr>
+        <w:t>פונקציה: שיתוף תמונה</w:t>
+      </w:r>
+    </w:p>
+    <w:p>
+      <w:pPr>
+        <w:pStyle w:val="NormalWeb"/>
+        <w:bidi/>
+        <w:rPr>
+          <w:rFonts w:asciiTheme="minorHAnsi" w:eastAsiaTheme="minorHAnsi" w:hAnsiTheme="minorHAnsi" w:cstheme="minorHAnsi"/>
+          <w:rtl/>
+        </w:rPr>
+      </w:pPr>
+      <w:r>
+        <w:rPr>
+          <w:rFonts w:asciiTheme="minorHAnsi" w:eastAsiaTheme="minorHAnsi" w:hAnsiTheme="minorHAnsi" w:cstheme="minorHAnsi"/>
+        </w:rPr>
+        <w:t>Route:</w:t>
+      </w:r>
+      <w:r>
+        <w:rPr>
+          <w:rFonts w:asciiTheme="minorHAnsi" w:eastAsiaTheme="minorHAnsi" w:hAnsiTheme="minorHAnsi" w:cstheme="minorHAnsi"/>
+        </w:rPr>
+        <w:br/>
+        <w:t>POST /api/share-image</w:t>
+      </w:r>
+    </w:p>
+    <w:p>
+      <w:pPr>
+        <w:pStyle w:val="NormalWeb"/>
+        <w:bidi/>
+        <w:rPr>
+          <w:rFonts w:asciiTheme="minorHAnsi" w:eastAsiaTheme="minorHAnsi" w:hAnsiTheme="minorHAnsi" w:cstheme="minorHAnsi"/>
+          <w:rtl/>
+        </w:rPr>
+      </w:pPr>
+      <w:r>
+        <w:rPr>
+          <w:rFonts w:asciiTheme="minorHAnsi" w:eastAsiaTheme="minorHAnsi" w:hAnsiTheme="minorHAnsi" w:cstheme="minorHAnsi" w:hint="cs"/>
+          <w:rtl/>
+        </w:rPr>
+        <w:t>פרמטרים:</w:t>
+      </w:r>
+      <w:r>
+        <w:rPr>
+          <w:rFonts w:asciiTheme="minorHAnsi" w:eastAsiaTheme="minorHAnsi" w:hAnsiTheme="minorHAnsi" w:cstheme="minorHAnsi"/>
+          <w:rtl/>
+        </w:rPr>
+        <w:br/>
+      </w:r>
+      <w:r>
+        <w:rPr>
+          <w:rFonts w:asciiTheme="minorHAnsi" w:eastAsiaTheme="minorHAnsi" w:hAnsiTheme="minorHAnsi" w:cstheme="minorHAnsi"/>
+        </w:rPr>
+        <w:t>body: { "fileId": string, "platform": string (values: ["email", "facebook", "twitter"]), "recipient": string (optional, for email only) }</w:t>
+      </w:r>
+    </w:p>
+    <w:p>
+      <w:pPr>
+        <w:pStyle w:val="NormalWeb"/>
+        <w:bidi/>
+        <w:rPr>
+          <w:rFonts w:asciiTheme="minorHAnsi" w:eastAsiaTheme="minorHAnsi" w:hAnsiTheme="minorHAnsi" w:cstheme="minorHAnsi"/>
+        </w:rPr>
+      </w:pPr>
+      <w:r>
+        <w:rPr>
+          <w:rFonts w:asciiTheme="minorHAnsi" w:eastAsiaTheme="minorHAnsi" w:hAnsiTheme="minorHAnsi" w:cstheme="minorHAnsi" w:hint="cs"/>
+          <w:rtl/>
+        </w:rPr>
+        <w:t>פלט:</w:t>
+      </w:r>
+      <w:r>
+        <w:rPr>
+          <w:rFonts w:asciiTheme="minorHAnsi" w:eastAsiaTheme="minorHAnsi" w:hAnsiTheme="minorHAnsi" w:cstheme="minorHAnsi"/>
+          <w:rtl/>
+        </w:rPr>
+        <w:br/>
+      </w:r>
+      <w:r>
+        <w:rPr>
+          <w:rFonts w:asciiTheme="minorHAnsi" w:eastAsiaTheme="minorHAnsi" w:hAnsiTheme="minorHAnsi" w:cstheme="minorHAnsi"/>
+        </w:rPr>
+        <w:t>{ "message": "Image shared successfully" }</w:t>
+      </w:r>
+      <w:r>
+        <w:rPr>
+          <w:rFonts w:asciiTheme="minorHAnsi" w:eastAsiaTheme="minorHAnsi" w:hAnsiTheme="minorHAnsi" w:cstheme="minorHAnsi" w:hint="cs"/>
+          <w:rtl/>
+        </w:rPr>
+        <w:t xml:space="preserve"> </w:t>
+      </w:r>
+      <w:r>
+        <w:rPr>
+          <w:rFonts w:asciiTheme="minorHAnsi" w:eastAsiaTheme="minorHAnsi" w:hAnsiTheme="minorHAnsi" w:cstheme="minorHAnsi"/>
+        </w:rPr>
+        <w:t>data:</w:t>
+      </w:r>
+    </w:p>
+    <w:p>
+      <w:pPr>
+        <w:pStyle w:val="NormalWeb"/>
+        <w:bidi/>
+        <w:rPr>
+          <w:rFonts w:asciiTheme="minorHAnsi" w:eastAsiaTheme="minorHAnsi" w:hAnsiTheme="minorHAnsi" w:cstheme="minorHAnsi"/>
+        </w:rPr>
+      </w:pPr>
+      <w:r>
+        <w:rPr>
+          <w:rFonts w:asciiTheme="minorHAnsi" w:eastAsiaTheme="minorHAnsi" w:hAnsiTheme="minorHAnsi" w:cstheme="minorHAnsi" w:hint="cs"/>
+          <w:rtl/>
+        </w:rPr>
+        <w:lastRenderedPageBreak/>
         <w:t>קודי סטטוס</w:t>
       </w:r>
       <w:r>
@@ -5454,7 +5758,7 @@
       </w:r>
       <w:r>
         <w:rPr>
-          <w:rFonts w:asciiTheme="minorHAnsi" w:eastAsiaTheme="minorHAnsi" w:hAnsiTheme="minorHAnsi" w:cstheme="minorHAnsi" w:hint="cs"/>
+          <w:rFonts w:asciiTheme="minorHAnsi" w:eastAsiaTheme="minorHAnsi" w:hAnsiTheme="minorHAnsi" w:cstheme="minorHAnsi"/>
           <w:rtl/>
         </w:rPr>
         <w:t xml:space="preserve">: </w:t>
@@ -5464,12 +5768,11 @@
           <w:rFonts w:asciiTheme="minorHAnsi" w:eastAsiaTheme="minorHAnsi" w:hAnsiTheme="minorHAnsi" w:cstheme="minorHAnsi"/>
           <w:rtl/>
         </w:rPr>
-        <w:t>אם הקולאז' נוצר בהצלחה</w:t>
-      </w:r>
-      <w:r>
-        <w:rPr>
-          <w:rFonts w:asciiTheme="minorHAnsi" w:eastAsiaTheme="minorHAnsi" w:hAnsiTheme="minorHAnsi" w:cstheme="minorHAnsi" w:hint="cs"/>
-          <w:rtl/>
+        <w:t>אם השיתוף בוצע בהצלחה</w:t>
+      </w:r>
+      <w:r>
+        <w:rPr>
+          <w:rFonts w:asciiTheme="minorHAnsi" w:eastAsiaTheme="minorHAnsi" w:hAnsiTheme="minorHAnsi" w:cstheme="minorHAnsi"/>
         </w:rPr>
         <w:t>.</w:t>
       </w:r>
@@ -5484,39 +5787,55 @@
         <w:bidi/>
         <w:rPr>
           <w:rFonts w:asciiTheme="minorHAnsi" w:eastAsiaTheme="minorHAnsi" w:hAnsiTheme="minorHAnsi" w:cstheme="minorHAnsi"/>
-        </w:rPr>
-      </w:pPr>
+          <w:rtl/>
+        </w:rPr>
+      </w:pPr>
+      <w:r>
+        <w:rPr>
+          <w:rFonts w:asciiTheme="minorHAnsi" w:eastAsiaTheme="minorHAnsi" w:hAnsiTheme="minorHAnsi" w:cstheme="minorHAnsi"/>
+        </w:rPr>
+        <w:t>Bad Request 400</w:t>
+      </w:r>
+      <w:r>
+        <w:rPr>
+          <w:rFonts w:asciiTheme="minorHAnsi" w:eastAsiaTheme="minorHAnsi" w:hAnsiTheme="minorHAnsi" w:cstheme="minorHAnsi"/>
+          <w:rtl/>
+        </w:rPr>
+        <w:t>:</w:t>
+      </w:r>
       <w:r>
         <w:rPr>
           <w:rFonts w:asciiTheme="minorHAnsi" w:eastAsiaTheme="minorHAnsi" w:hAnsiTheme="minorHAnsi" w:cstheme="minorHAnsi" w:hint="cs"/>
-        </w:rPr>
-        <w:t>B</w:t>
-      </w:r>
-      <w:r>
-        <w:rPr>
-          <w:rFonts w:asciiTheme="minorHAnsi" w:eastAsiaTheme="minorHAnsi" w:hAnsiTheme="minorHAnsi" w:cstheme="minorHAnsi"/>
-        </w:rPr>
-        <w:t>ad Request 400</w:t>
+          <w:rtl/>
+        </w:rPr>
+        <w:t xml:space="preserve"> </w:t>
+      </w:r>
+      <w:r>
+        <w:rPr>
+          <w:rFonts w:asciiTheme="minorHAnsi" w:eastAsiaTheme="minorHAnsi" w:hAnsiTheme="minorHAnsi" w:cstheme="minorHAnsi"/>
+          <w:rtl/>
+        </w:rPr>
+        <w:t xml:space="preserve">אם פרמטרים לא תקינים (למשל, פלטפורמה לא נתמכת או </w:t>
+      </w:r>
+      <w:r>
+        <w:rPr>
+          <w:rFonts w:asciiTheme="minorHAnsi" w:eastAsiaTheme="minorHAnsi" w:hAnsiTheme="minorHAnsi" w:cstheme="minorHAnsi"/>
+        </w:rPr>
+        <w:t xml:space="preserve"> fileId </w:t>
+      </w:r>
+      <w:r>
+        <w:rPr>
+          <w:rFonts w:asciiTheme="minorHAnsi" w:eastAsiaTheme="minorHAnsi" w:hAnsiTheme="minorHAnsi" w:cstheme="minorHAnsi"/>
+          <w:rtl/>
+        </w:rPr>
+        <w:t>לא תקין</w:t>
       </w:r>
       <w:r>
         <w:rPr>
           <w:rFonts w:asciiTheme="minorHAnsi" w:eastAsiaTheme="minorHAnsi" w:hAnsiTheme="minorHAnsi" w:cstheme="minorHAnsi" w:hint="cs"/>
           <w:rtl/>
         </w:rPr>
-        <w:t>:</w:t>
-      </w:r>
-      <w:r>
-        <w:rPr>
-          <w:rFonts w:asciiTheme="minorHAnsi" w:eastAsiaTheme="minorHAnsi" w:hAnsiTheme="minorHAnsi" w:cstheme="minorHAnsi"/>
-          <w:rtl/>
-        </w:rPr>
-        <w:t xml:space="preserve"> אם אחד או יותר מזהים של התמונות לא תקינים</w:t>
-      </w:r>
-      <w:r>
-        <w:rPr>
-          <w:rFonts w:asciiTheme="minorHAnsi" w:eastAsiaTheme="minorHAnsi" w:hAnsiTheme="minorHAnsi" w:cstheme="minorHAnsi"/>
-        </w:rPr>
-        <w:t>.</w:t>
+        <w:t>)</w:t>
       </w:r>
     </w:p>
     <w:p>
@@ -5533,727 +5852,6 @@
       </w:pPr>
       <w:r>
         <w:rPr>
-          <w:rFonts w:asciiTheme="minorHAnsi" w:eastAsiaTheme="minorHAnsi" w:hAnsiTheme="minorHAnsi" w:cstheme="minorHAnsi" w:hint="cs"/>
-          <w:rtl/>
-        </w:rPr>
-        <w:t xml:space="preserve"> </w:t>
-      </w:r>
-      <w:r>
-        <w:rPr>
-          <w:rFonts w:asciiTheme="minorHAnsi" w:eastAsiaTheme="minorHAnsi" w:hAnsiTheme="minorHAnsi" w:cstheme="minorHAnsi"/>
-        </w:rPr>
-        <w:t>Unprocessable Entity 422</w:t>
-      </w:r>
-      <w:r>
-        <w:rPr>
-          <w:rFonts w:asciiTheme="minorHAnsi" w:eastAsiaTheme="minorHAnsi" w:hAnsiTheme="minorHAnsi" w:cstheme="minorHAnsi" w:hint="cs"/>
-          <w:rtl/>
-        </w:rPr>
-        <w:t xml:space="preserve">: </w:t>
-      </w:r>
-      <w:r>
-        <w:rPr>
-          <w:rFonts w:asciiTheme="minorHAnsi" w:eastAsiaTheme="minorHAnsi" w:hAnsiTheme="minorHAnsi" w:cstheme="minorHAnsi"/>
-          <w:rtl/>
-        </w:rPr>
-        <w:t>אם המידות שנבחרו לא תואמות את פרופורציות התמונה</w:t>
-      </w:r>
-      <w:r>
-        <w:rPr>
-          <w:rFonts w:asciiTheme="minorHAnsi" w:eastAsiaTheme="minorHAnsi" w:hAnsiTheme="minorHAnsi" w:cstheme="minorHAnsi"/>
-        </w:rPr>
-        <w:t>.</w:t>
-      </w:r>
-    </w:p>
-    <w:p>
-      <w:pPr>
-        <w:pStyle w:val="NormalWeb"/>
-        <w:bidi/>
-        <w:rPr>
-          <w:rFonts w:asciiTheme="minorHAnsi" w:eastAsiaTheme="minorHAnsi" w:hAnsiTheme="minorHAnsi" w:cstheme="minorHAnsi"/>
-          <w:rtl/>
-        </w:rPr>
-      </w:pPr>
-      <w:r>
-        <w:rPr>
-          <w:rFonts w:asciiTheme="minorHAnsi" w:eastAsiaTheme="minorHAnsi" w:hAnsiTheme="minorHAnsi" w:cstheme="minorHAnsi" w:hint="cs"/>
-          <w:rtl/>
-        </w:rPr>
-        <w:t>לוגיקה עסקית:</w:t>
-      </w:r>
-    </w:p>
-    <w:p>
-      <w:pPr>
-        <w:pStyle w:val="NormalWeb"/>
-        <w:numPr>
-          <w:ilvl w:val="0"/>
-          <w:numId w:val="26"/>
-        </w:numPr>
-        <w:bidi/>
-        <w:rPr>
-          <w:rFonts w:asciiTheme="minorHAnsi" w:eastAsiaTheme="minorHAnsi" w:hAnsiTheme="minorHAnsi" w:cstheme="minorHAnsi"/>
-        </w:rPr>
-      </w:pPr>
-      <w:r>
-        <w:rPr>
-          <w:rFonts w:asciiTheme="minorHAnsi" w:eastAsiaTheme="minorHAnsi" w:hAnsiTheme="minorHAnsi" w:cstheme="minorHAnsi"/>
-          <w:rtl/>
-        </w:rPr>
-        <w:t xml:space="preserve">יצירת קולאז' מתוך תמונות שהוזנו, בהתבסס על פרמטרי </w:t>
-      </w:r>
-      <w:r>
-        <w:rPr>
-          <w:rFonts w:asciiTheme="minorHAnsi" w:eastAsiaTheme="minorHAnsi" w:hAnsiTheme="minorHAnsi" w:cstheme="minorHAnsi"/>
-        </w:rPr>
-        <w:t xml:space="preserve">layout </w:t>
-      </w:r>
-      <w:r>
-        <w:rPr>
-          <w:rFonts w:asciiTheme="minorHAnsi" w:eastAsiaTheme="minorHAnsi" w:hAnsiTheme="minorHAnsi" w:cstheme="minorHAnsi"/>
-          <w:rtl/>
-        </w:rPr>
-        <w:t>ו</w:t>
-      </w:r>
-      <w:r>
-        <w:rPr>
-          <w:rFonts w:asciiTheme="minorHAnsi" w:eastAsiaTheme="minorHAnsi" w:hAnsiTheme="minorHAnsi" w:cstheme="minorHAnsi"/>
-        </w:rPr>
-        <w:t xml:space="preserve">-size </w:t>
-      </w:r>
-      <w:r>
-        <w:rPr>
-          <w:rFonts w:asciiTheme="minorHAnsi" w:eastAsiaTheme="minorHAnsi" w:hAnsiTheme="minorHAnsi" w:cstheme="minorHAnsi"/>
-          <w:rtl/>
-        </w:rPr>
-        <w:t>שנבחרו</w:t>
-      </w:r>
-      <w:r>
-        <w:rPr>
-          <w:rFonts w:asciiTheme="minorHAnsi" w:eastAsiaTheme="minorHAnsi" w:hAnsiTheme="minorHAnsi" w:cstheme="minorHAnsi"/>
-        </w:rPr>
-        <w:t>.</w:t>
-      </w:r>
-    </w:p>
-    <w:p>
-      <w:pPr>
-        <w:pStyle w:val="NormalWeb"/>
-        <w:numPr>
-          <w:ilvl w:val="0"/>
-          <w:numId w:val="26"/>
-        </w:numPr>
-        <w:bidi/>
-        <w:rPr>
-          <w:rFonts w:asciiTheme="minorHAnsi" w:eastAsiaTheme="minorHAnsi" w:hAnsiTheme="minorHAnsi" w:cstheme="minorHAnsi"/>
-        </w:rPr>
-      </w:pPr>
-      <w:r>
-        <w:rPr>
-          <w:rFonts w:asciiTheme="minorHAnsi" w:eastAsiaTheme="minorHAnsi" w:hAnsiTheme="minorHAnsi" w:cstheme="minorHAnsi"/>
-          <w:rtl/>
-        </w:rPr>
-        <w:lastRenderedPageBreak/>
-        <w:t>ניתן לבחור בין מבני סידור שונים כמו</w:t>
-      </w:r>
-      <w:r>
-        <w:rPr>
-          <w:rFonts w:asciiTheme="minorHAnsi" w:eastAsiaTheme="minorHAnsi" w:hAnsiTheme="minorHAnsi" w:cstheme="minorHAnsi"/>
-        </w:rPr>
-        <w:t xml:space="preserve"> "grid" </w:t>
-      </w:r>
-      <w:r>
-        <w:rPr>
-          <w:rFonts w:asciiTheme="minorHAnsi" w:eastAsiaTheme="minorHAnsi" w:hAnsiTheme="minorHAnsi" w:cstheme="minorHAnsi"/>
-          <w:rtl/>
-        </w:rPr>
-        <w:t>או</w:t>
-      </w:r>
-      <w:r>
-        <w:rPr>
-          <w:rFonts w:asciiTheme="minorHAnsi" w:eastAsiaTheme="minorHAnsi" w:hAnsiTheme="minorHAnsi" w:cstheme="minorHAnsi"/>
-        </w:rPr>
-        <w:t xml:space="preserve"> "stacked".</w:t>
-      </w:r>
-    </w:p>
-    <w:p>
-      <w:pPr>
-        <w:pStyle w:val="NormalWeb"/>
-        <w:numPr>
-          <w:ilvl w:val="0"/>
-          <w:numId w:val="26"/>
-        </w:numPr>
-        <w:bidi/>
-        <w:rPr>
-          <w:rFonts w:asciiTheme="minorHAnsi" w:eastAsiaTheme="minorHAnsi" w:hAnsiTheme="minorHAnsi" w:cstheme="minorHAnsi"/>
-        </w:rPr>
-      </w:pPr>
-      <w:r>
-        <w:rPr>
-          <w:rFonts w:asciiTheme="minorHAnsi" w:eastAsiaTheme="minorHAnsi" w:hAnsiTheme="minorHAnsi" w:cstheme="minorHAnsi"/>
-          <w:rtl/>
-        </w:rPr>
-        <w:t>תהליך ייצור הקולאז' יעשה על גבי שרת</w:t>
-      </w:r>
-      <w:r>
-        <w:rPr>
-          <w:rFonts w:asciiTheme="minorHAnsi" w:eastAsiaTheme="minorHAnsi" w:hAnsiTheme="minorHAnsi" w:cstheme="minorHAnsi" w:hint="cs"/>
-          <w:rtl/>
-        </w:rPr>
-        <w:t xml:space="preserve"> </w:t>
-      </w:r>
-      <w:r>
-        <w:rPr>
-          <w:rFonts w:asciiTheme="minorHAnsi" w:eastAsiaTheme="minorHAnsi" w:hAnsiTheme="minorHAnsi" w:cstheme="minorHAnsi" w:hint="cs"/>
-        </w:rPr>
-        <w:t>API</w:t>
-      </w:r>
-      <w:r>
-        <w:rPr>
-          <w:rFonts w:asciiTheme="minorHAnsi" w:eastAsiaTheme="minorHAnsi" w:hAnsiTheme="minorHAnsi" w:cstheme="minorHAnsi" w:hint="cs"/>
-          <w:rtl/>
-        </w:rPr>
-        <w:t xml:space="preserve"> של בינה מלאכותית</w:t>
-      </w:r>
-    </w:p>
-    <w:p>
-      <w:pPr>
-        <w:pStyle w:val="NormalWeb"/>
-        <w:bidi/>
-        <w:rPr>
-          <w:rFonts w:ascii="Arial" w:hAnsi="Arial" w:cs="Arial"/>
-          <w:b/>
-          <w:bCs/>
-          <w:color w:val="222222"/>
-          <w:highlight w:val="yellow"/>
-          <w:rtl/>
-        </w:rPr>
-      </w:pPr>
-      <w:r>
-        <w:rPr>
-          <w:rFonts w:ascii="Arial" w:hAnsi="Arial" w:cs="Arial" w:hint="cs"/>
-          <w:b/>
-          <w:bCs/>
-          <w:color w:val="222222"/>
-          <w:highlight w:val="yellow"/>
-          <w:rtl/>
-        </w:rPr>
-        <w:t>9</w:t>
-      </w:r>
-      <w:r>
-        <w:rPr>
-          <w:rFonts w:ascii="Arial" w:hAnsi="Arial" w:cs="Arial"/>
-          <w:b/>
-          <w:bCs/>
-          <w:color w:val="222222"/>
-          <w:highlight w:val="yellow"/>
-          <w:rtl/>
-        </w:rPr>
-        <w:t xml:space="preserve"> הורדת תמונה</w:t>
-      </w:r>
-    </w:p>
-    <w:p>
-      <w:pPr>
-        <w:pStyle w:val="NormalWeb"/>
-        <w:bidi/>
-        <w:rPr>
-          <w:rFonts w:asciiTheme="minorHAnsi" w:eastAsiaTheme="minorHAnsi" w:hAnsiTheme="minorHAnsi" w:cstheme="minorHAnsi"/>
-        </w:rPr>
-      </w:pPr>
-      <w:r>
-        <w:rPr>
-          <w:rFonts w:asciiTheme="minorHAnsi" w:eastAsiaTheme="minorHAnsi" w:hAnsiTheme="minorHAnsi" w:cstheme="minorHAnsi"/>
-        </w:rPr>
-        <w:t>Route:</w:t>
-      </w:r>
-      <w:r>
-        <w:rPr>
-          <w:rFonts w:asciiTheme="minorHAnsi" w:eastAsiaTheme="minorHAnsi" w:hAnsiTheme="minorHAnsi" w:cstheme="minorHAnsi"/>
-        </w:rPr>
-        <w:br/>
-      </w:r>
-      <w:r>
-        <w:rPr>
-          <w:rFonts w:asciiTheme="minorHAnsi" w:eastAsiaTheme="minorHAnsi" w:hAnsiTheme="minorHAnsi" w:cstheme="minorHAnsi"/>
-        </w:rPr>
-        <w:t>GET /api/download-image</w:t>
-      </w:r>
-    </w:p>
-    <w:p>
-      <w:pPr>
-        <w:pStyle w:val="NormalWeb"/>
-        <w:bidi/>
-        <w:rPr>
-          <w:rFonts w:asciiTheme="minorHAnsi" w:eastAsiaTheme="minorHAnsi" w:hAnsiTheme="minorHAnsi" w:cstheme="minorHAnsi"/>
-        </w:rPr>
-      </w:pPr>
-      <w:r>
-        <w:rPr>
-          <w:rFonts w:asciiTheme="minorHAnsi" w:eastAsiaTheme="minorHAnsi" w:hAnsiTheme="minorHAnsi" w:cstheme="minorHAnsi" w:hint="cs"/>
-          <w:rtl/>
-        </w:rPr>
-        <w:t>פרמטרים:</w:t>
-      </w:r>
-      <w:r>
-        <w:rPr>
-          <w:rFonts w:asciiTheme="minorHAnsi" w:eastAsiaTheme="minorHAnsi" w:hAnsiTheme="minorHAnsi" w:cstheme="minorHAnsi"/>
-          <w:rtl/>
-        </w:rPr>
-        <w:br/>
-      </w:r>
-      <w:r>
-        <w:rPr>
-          <w:rFonts w:asciiTheme="minorHAnsi" w:eastAsiaTheme="minorHAnsi" w:hAnsiTheme="minorHAnsi" w:cstheme="minorHAnsi"/>
-        </w:rPr>
-        <w:t>{ "fileId": string }</w:t>
-      </w:r>
-      <w:r>
-        <w:rPr>
-          <w:rFonts w:asciiTheme="minorHAnsi" w:eastAsiaTheme="minorHAnsi" w:hAnsiTheme="minorHAnsi" w:cstheme="minorHAnsi" w:hint="cs"/>
-          <w:rtl/>
-        </w:rPr>
-        <w:t xml:space="preserve"> </w:t>
-      </w:r>
-      <w:r>
-        <w:rPr>
-          <w:rFonts w:asciiTheme="minorHAnsi" w:eastAsiaTheme="minorHAnsi" w:hAnsiTheme="minorHAnsi" w:cstheme="minorHAnsi"/>
-        </w:rPr>
-        <w:t>query params:</w:t>
-      </w:r>
-    </w:p>
-    <w:p>
-      <w:pPr>
-        <w:pStyle w:val="NormalWeb"/>
-        <w:bidi/>
-        <w:rPr>
-          <w:rFonts w:asciiTheme="minorHAnsi" w:eastAsiaTheme="minorHAnsi" w:hAnsiTheme="minorHAnsi" w:cstheme="minorHAnsi"/>
-          <w:rtl/>
-        </w:rPr>
-      </w:pPr>
-      <w:r>
-        <w:rPr>
-          <w:rFonts w:asciiTheme="minorHAnsi" w:eastAsiaTheme="minorHAnsi" w:hAnsiTheme="minorHAnsi" w:cstheme="minorHAnsi" w:hint="cs"/>
-          <w:rtl/>
-        </w:rPr>
-        <w:t>פלט:</w:t>
-      </w:r>
-    </w:p>
-    <w:p>
-      <w:pPr>
-        <w:pStyle w:val="NormalWeb"/>
-        <w:numPr>
-          <w:ilvl w:val="0"/>
-          <w:numId w:val="27"/>
-        </w:numPr>
-        <w:bidi/>
-        <w:rPr>
-          <w:rFonts w:asciiTheme="minorHAnsi" w:eastAsiaTheme="minorHAnsi" w:hAnsiTheme="minorHAnsi" w:cstheme="minorHAnsi"/>
-        </w:rPr>
-      </w:pPr>
-      <w:r>
-        <w:rPr>
-          <w:rFonts w:asciiTheme="minorHAnsi" w:eastAsiaTheme="minorHAnsi" w:hAnsiTheme="minorHAnsi" w:cstheme="minorHAnsi" w:hint="cs"/>
-          <w:rtl/>
-        </w:rPr>
-        <w:t>קובץ התמונה(</w:t>
-      </w:r>
-      <w:r>
-        <w:rPr>
-          <w:rFonts w:asciiTheme="minorHAnsi" w:eastAsiaTheme="minorHAnsi" w:hAnsiTheme="minorHAnsi" w:cstheme="minorHAnsi"/>
-        </w:rPr>
-        <w:t>File</w:t>
-      </w:r>
-      <w:r>
-        <w:rPr>
-          <w:rFonts w:asciiTheme="minorHAnsi" w:eastAsiaTheme="minorHAnsi" w:hAnsiTheme="minorHAnsi" w:cstheme="minorHAnsi" w:hint="cs"/>
-          <w:rtl/>
-        </w:rPr>
-        <w:t>)</w:t>
-      </w:r>
-    </w:p>
-    <w:p>
-      <w:pPr>
-        <w:pStyle w:val="NormalWeb"/>
-        <w:numPr>
-          <w:ilvl w:val="0"/>
-          <w:numId w:val="27"/>
-        </w:numPr>
-        <w:bidi/>
-        <w:rPr>
-          <w:rFonts w:asciiTheme="minorHAnsi" w:eastAsiaTheme="minorHAnsi" w:hAnsiTheme="minorHAnsi" w:cstheme="minorHAnsi"/>
-        </w:rPr>
-      </w:pPr>
-      <w:r>
-        <w:rPr>
-          <w:rFonts w:asciiTheme="minorHAnsi" w:eastAsiaTheme="minorHAnsi" w:hAnsiTheme="minorHAnsi" w:cstheme="minorHAnsi"/>
-        </w:rPr>
-        <w:t>{ "message": "Image shared successfully" }</w:t>
-      </w:r>
-      <w:r>
-        <w:rPr>
-          <w:rFonts w:asciiTheme="minorHAnsi" w:eastAsiaTheme="minorHAnsi" w:hAnsiTheme="minorHAnsi" w:cstheme="minorHAnsi" w:hint="cs"/>
-          <w:rtl/>
-        </w:rPr>
-        <w:t xml:space="preserve"> </w:t>
-      </w:r>
-      <w:r>
-        <w:rPr>
-          <w:rFonts w:asciiTheme="minorHAnsi" w:eastAsiaTheme="minorHAnsi" w:hAnsiTheme="minorHAnsi" w:cstheme="minorHAnsi"/>
-        </w:rPr>
-        <w:t>data:</w:t>
-      </w:r>
-    </w:p>
-    <w:p>
-      <w:pPr>
-        <w:pStyle w:val="NormalWeb"/>
-        <w:bidi/>
-        <w:rPr>
-          <w:rFonts w:asciiTheme="minorHAnsi" w:eastAsiaTheme="minorHAnsi" w:hAnsiTheme="minorHAnsi" w:cstheme="minorHAnsi"/>
-          <w:rtl/>
-        </w:rPr>
-      </w:pPr>
-      <w:r>
-        <w:rPr>
-          <w:rFonts w:asciiTheme="minorHAnsi" w:eastAsiaTheme="minorHAnsi" w:hAnsiTheme="minorHAnsi" w:cstheme="minorHAnsi" w:hint="cs"/>
-          <w:rtl/>
-        </w:rPr>
-        <w:t>קוד סטטוס:</w:t>
-      </w:r>
-    </w:p>
-    <w:p>
-      <w:pPr>
-        <w:pStyle w:val="NormalWeb"/>
-        <w:numPr>
-          <w:ilvl w:val="0"/>
-          <w:numId w:val="27"/>
-        </w:numPr>
-        <w:bidi/>
-        <w:rPr>
-          <w:rFonts w:asciiTheme="minorHAnsi" w:eastAsiaTheme="minorHAnsi" w:hAnsiTheme="minorHAnsi" w:cstheme="minorHAnsi"/>
-        </w:rPr>
-      </w:pPr>
-      <w:r>
-        <w:rPr>
-          <w:rFonts w:asciiTheme="minorHAnsi" w:eastAsiaTheme="minorHAnsi" w:hAnsiTheme="minorHAnsi" w:cstheme="minorHAnsi"/>
-        </w:rPr>
-        <w:t>Ok 200</w:t>
-      </w:r>
-      <w:r>
-        <w:rPr>
-          <w:rFonts w:asciiTheme="minorHAnsi" w:eastAsiaTheme="minorHAnsi" w:hAnsiTheme="minorHAnsi" w:cstheme="minorHAnsi" w:hint="cs"/>
-          <w:rtl/>
-        </w:rPr>
-        <w:t>: אם ההורדה הצליחה</w:t>
-      </w:r>
-    </w:p>
-    <w:p>
-      <w:pPr>
-        <w:pStyle w:val="NormalWeb"/>
-        <w:bidi/>
-        <w:rPr>
-          <w:rFonts w:asciiTheme="minorHAnsi" w:eastAsiaTheme="minorHAnsi" w:hAnsiTheme="minorHAnsi" w:cstheme="minorHAnsi"/>
-          <w:rtl/>
-        </w:rPr>
-      </w:pPr>
-      <w:r>
-        <w:rPr>
-          <w:rFonts w:asciiTheme="minorHAnsi" w:eastAsiaTheme="minorHAnsi" w:hAnsiTheme="minorHAnsi" w:cstheme="minorHAnsi" w:hint="cs"/>
-          <w:rtl/>
-        </w:rPr>
-        <w:t>לוגיקה עסקית:</w:t>
-      </w:r>
-    </w:p>
-    <w:p>
-      <w:pPr>
-        <w:pStyle w:val="NormalWeb"/>
-        <w:numPr>
-          <w:ilvl w:val="0"/>
-          <w:numId w:val="27"/>
-        </w:numPr>
-        <w:bidi/>
-        <w:rPr>
-          <w:rFonts w:asciiTheme="minorHAnsi" w:eastAsiaTheme="minorHAnsi" w:hAnsiTheme="minorHAnsi" w:cstheme="minorHAnsi"/>
-        </w:rPr>
-      </w:pPr>
-      <w:r>
-        <w:rPr>
-          <w:rFonts w:asciiTheme="minorHAnsi" w:eastAsiaTheme="minorHAnsi" w:hAnsiTheme="minorHAnsi" w:cstheme="minorHAnsi"/>
-          <w:rtl/>
-        </w:rPr>
-        <w:t>הצגת התמונה שנשמרה ב</w:t>
-      </w:r>
-      <w:r>
-        <w:rPr>
-          <w:rFonts w:asciiTheme="minorHAnsi" w:eastAsiaTheme="minorHAnsi" w:hAnsiTheme="minorHAnsi" w:cstheme="minorHAnsi"/>
-        </w:rPr>
-        <w:t xml:space="preserve"> Google Cloud Storage </w:t>
-      </w:r>
-      <w:r>
-        <w:rPr>
-          <w:rFonts w:asciiTheme="minorHAnsi" w:eastAsiaTheme="minorHAnsi" w:hAnsiTheme="minorHAnsi" w:cstheme="minorHAnsi"/>
-          <w:rtl/>
-        </w:rPr>
-        <w:t>להורדה לפי מזהה קובץ</w:t>
-      </w:r>
-      <w:r>
-        <w:rPr>
-          <w:rFonts w:asciiTheme="minorHAnsi" w:eastAsiaTheme="minorHAnsi" w:hAnsiTheme="minorHAnsi" w:cstheme="minorHAnsi"/>
-        </w:rPr>
-        <w:t>.</w:t>
-      </w:r>
-    </w:p>
-    <w:p>
-      <w:pPr>
-        <w:pStyle w:val="NormalWeb"/>
-        <w:bidi/>
-        <w:rPr>
-          <w:rFonts w:asciiTheme="minorHAnsi" w:eastAsiaTheme="minorHAnsi" w:hAnsiTheme="minorHAnsi" w:cstheme="minorHAnsi"/>
-          <w:sz w:val="28"/>
-          <w:szCs w:val="28"/>
-          <w:u w:val="dash" w:color="E2EFD9" w:themeColor="accent6" w:themeTint="33"/>
-          <w:rtl/>
-        </w:rPr>
-      </w:pPr>
-      <w:r>
-        <w:rPr>
-          <w:rFonts w:asciiTheme="minorHAnsi" w:eastAsiaTheme="minorHAnsi" w:hAnsiTheme="minorHAnsi" w:cstheme="minorHAnsi"/>
-          <w:sz w:val="28"/>
-          <w:szCs w:val="28"/>
-          <w:u w:val="dash" w:color="E2EFD9" w:themeColor="accent6" w:themeTint="33"/>
-          <w:rtl/>
-        </w:rPr>
-        <w:t>פונקציה: שיתוף תמונה</w:t>
-      </w:r>
-    </w:p>
-    <w:p>
-      <w:pPr>
-        <w:pStyle w:val="NormalWeb"/>
-        <w:bidi/>
-        <w:rPr>
-          <w:rFonts w:asciiTheme="minorHAnsi" w:eastAsiaTheme="minorHAnsi" w:hAnsiTheme="minorHAnsi" w:cstheme="minorHAnsi"/>
-          <w:rtl/>
-        </w:rPr>
-      </w:pPr>
-      <w:r>
-        <w:rPr>
-          <w:rFonts w:asciiTheme="minorHAnsi" w:eastAsiaTheme="minorHAnsi" w:hAnsiTheme="minorHAnsi" w:cstheme="minorHAnsi"/>
-        </w:rPr>
-        <w:t>Route:</w:t>
-      </w:r>
-      <w:r>
-        <w:rPr>
-          <w:rFonts w:asciiTheme="minorHAnsi" w:eastAsiaTheme="minorHAnsi" w:hAnsiTheme="minorHAnsi" w:cstheme="minorHAnsi"/>
-        </w:rPr>
-        <w:br/>
-        <w:t>POST /api/share-image</w:t>
-      </w:r>
-    </w:p>
-    <w:p>
-      <w:pPr>
-        <w:pStyle w:val="NormalWeb"/>
-        <w:bidi/>
-        <w:rPr>
-          <w:rFonts w:asciiTheme="minorHAnsi" w:eastAsiaTheme="minorHAnsi" w:hAnsiTheme="minorHAnsi" w:cstheme="minorHAnsi"/>
-          <w:rtl/>
-        </w:rPr>
-      </w:pPr>
-      <w:r>
-        <w:rPr>
-          <w:rFonts w:asciiTheme="minorHAnsi" w:eastAsiaTheme="minorHAnsi" w:hAnsiTheme="minorHAnsi" w:cstheme="minorHAnsi" w:hint="cs"/>
-          <w:rtl/>
-        </w:rPr>
-        <w:t>פרמטרים:</w:t>
-      </w:r>
-      <w:r>
-        <w:rPr>
-          <w:rFonts w:asciiTheme="minorHAnsi" w:eastAsiaTheme="minorHAnsi" w:hAnsiTheme="minorHAnsi" w:cstheme="minorHAnsi"/>
-          <w:rtl/>
-        </w:rPr>
-        <w:br/>
-      </w:r>
-      <w:r>
-        <w:rPr>
-          <w:rFonts w:asciiTheme="minorHAnsi" w:eastAsiaTheme="minorHAnsi" w:hAnsiTheme="minorHAnsi" w:cstheme="minorHAnsi"/>
-        </w:rPr>
-        <w:t>body: { "fileId": string, "platform": string (values: ["email", "facebook", "twitter"]), "recipient": string (optional, for email only) }</w:t>
-      </w:r>
-    </w:p>
-    <w:p>
-      <w:pPr>
-        <w:pStyle w:val="NormalWeb"/>
-        <w:bidi/>
-        <w:rPr>
-          <w:rFonts w:asciiTheme="minorHAnsi" w:eastAsiaTheme="minorHAnsi" w:hAnsiTheme="minorHAnsi" w:cstheme="minorHAnsi"/>
-        </w:rPr>
-      </w:pPr>
-      <w:r>
-        <w:rPr>
-          <w:rFonts w:asciiTheme="minorHAnsi" w:eastAsiaTheme="minorHAnsi" w:hAnsiTheme="minorHAnsi" w:cstheme="minorHAnsi" w:hint="cs"/>
-          <w:rtl/>
-        </w:rPr>
-        <w:t>פלט:</w:t>
-      </w:r>
-      <w:r>
-        <w:rPr>
-          <w:rFonts w:asciiTheme="minorHAnsi" w:eastAsiaTheme="minorHAnsi" w:hAnsiTheme="minorHAnsi" w:cstheme="minorHAnsi"/>
-          <w:rtl/>
-        </w:rPr>
-        <w:br/>
-      </w:r>
-      <w:r>
-        <w:rPr>
-          <w:rFonts w:asciiTheme="minorHAnsi" w:eastAsiaTheme="minorHAnsi" w:hAnsiTheme="minorHAnsi" w:cstheme="minorHAnsi"/>
-        </w:rPr>
-        <w:t>{ "message": "Image shared successfully" }</w:t>
-      </w:r>
-      <w:r>
-        <w:rPr>
-          <w:rFonts w:asciiTheme="minorHAnsi" w:eastAsiaTheme="minorHAnsi" w:hAnsiTheme="minorHAnsi" w:cstheme="minorHAnsi" w:hint="cs"/>
-          <w:rtl/>
-        </w:rPr>
-        <w:t xml:space="preserve"> </w:t>
-      </w:r>
-      <w:r>
-        <w:rPr>
-          <w:rFonts w:asciiTheme="minorHAnsi" w:eastAsiaTheme="minorHAnsi" w:hAnsiTheme="minorHAnsi" w:cstheme="minorHAnsi"/>
-        </w:rPr>
-        <w:t>data:</w:t>
-      </w:r>
-    </w:p>
-    <w:p>
-      <w:pPr>
-        <w:pStyle w:val="NormalWeb"/>
-        <w:bidi/>
-        <w:rPr>
-          <w:rFonts w:asciiTheme="minorHAnsi" w:eastAsiaTheme="minorHAnsi" w:hAnsiTheme="minorHAnsi" w:cstheme="minorHAnsi"/>
-        </w:rPr>
-      </w:pPr>
-      <w:r>
-        <w:rPr>
-          <w:rFonts w:asciiTheme="minorHAnsi" w:eastAsiaTheme="minorHAnsi" w:hAnsiTheme="minorHAnsi" w:cstheme="minorHAnsi" w:hint="cs"/>
-          <w:rtl/>
-        </w:rPr>
-        <w:t>קודי סטטוס</w:t>
-      </w:r>
-      <w:r>
-        <w:rPr>
-          <w:rFonts w:asciiTheme="minorHAnsi" w:eastAsiaTheme="minorHAnsi" w:hAnsiTheme="minorHAnsi" w:cstheme="minorHAnsi"/>
-        </w:rPr>
-        <w:t>:</w:t>
-      </w:r>
-    </w:p>
-    <w:p>
-      <w:pPr>
-        <w:pStyle w:val="NormalWeb"/>
-        <w:numPr>
-          <w:ilvl w:val="0"/>
-          <w:numId w:val="24"/>
-        </w:numPr>
-        <w:bidi/>
-        <w:rPr>
-          <w:rFonts w:asciiTheme="minorHAnsi" w:eastAsiaTheme="minorHAnsi" w:hAnsiTheme="minorHAnsi" w:cstheme="minorHAnsi"/>
-        </w:rPr>
-      </w:pPr>
-      <w:r>
-        <w:rPr>
-          <w:rFonts w:asciiTheme="minorHAnsi" w:eastAsiaTheme="minorHAnsi" w:hAnsiTheme="minorHAnsi" w:cstheme="minorHAnsi"/>
-        </w:rPr>
-        <w:t>Ok 200</w:t>
-      </w:r>
-      <w:r>
-        <w:rPr>
-          <w:rFonts w:asciiTheme="minorHAnsi" w:eastAsiaTheme="minorHAnsi" w:hAnsiTheme="minorHAnsi" w:cstheme="minorHAnsi"/>
-          <w:rtl/>
-        </w:rPr>
-        <w:t xml:space="preserve">: </w:t>
-      </w:r>
-      <w:r>
-        <w:rPr>
-          <w:rFonts w:asciiTheme="minorHAnsi" w:eastAsiaTheme="minorHAnsi" w:hAnsiTheme="minorHAnsi" w:cstheme="minorHAnsi"/>
-          <w:rtl/>
-        </w:rPr>
-        <w:t>אם השיתוף בוצע בהצלחה</w:t>
-      </w:r>
-      <w:r>
-        <w:rPr>
-          <w:rFonts w:asciiTheme="minorHAnsi" w:eastAsiaTheme="minorHAnsi" w:hAnsiTheme="minorHAnsi" w:cstheme="minorHAnsi"/>
-        </w:rPr>
-        <w:t>.</w:t>
-      </w:r>
-    </w:p>
-    <w:p>
-      <w:pPr>
-        <w:pStyle w:val="NormalWeb"/>
-        <w:numPr>
-          <w:ilvl w:val="0"/>
-          <w:numId w:val="24"/>
-        </w:numPr>
-        <w:bidi/>
-        <w:rPr>
-          <w:rFonts w:asciiTheme="minorHAnsi" w:eastAsiaTheme="minorHAnsi" w:hAnsiTheme="minorHAnsi" w:cstheme="minorHAnsi"/>
-          <w:rtl/>
-        </w:rPr>
-      </w:pPr>
-      <w:r>
-        <w:rPr>
-          <w:rFonts w:asciiTheme="minorHAnsi" w:eastAsiaTheme="minorHAnsi" w:hAnsiTheme="minorHAnsi" w:cstheme="minorHAnsi"/>
-        </w:rPr>
-        <w:t>Bad Request 400</w:t>
-      </w:r>
-      <w:r>
-        <w:rPr>
-          <w:rFonts w:asciiTheme="minorHAnsi" w:eastAsiaTheme="minorHAnsi" w:hAnsiTheme="minorHAnsi" w:cstheme="minorHAnsi"/>
-          <w:rtl/>
-        </w:rPr>
-        <w:t>:</w:t>
-      </w:r>
-      <w:r>
-        <w:rPr>
-          <w:rFonts w:asciiTheme="minorHAnsi" w:eastAsiaTheme="minorHAnsi" w:hAnsiTheme="minorHAnsi" w:cstheme="minorHAnsi" w:hint="cs"/>
-          <w:rtl/>
-        </w:rPr>
-        <w:t xml:space="preserve"> </w:t>
-      </w:r>
-      <w:r>
-        <w:rPr>
-          <w:rFonts w:asciiTheme="minorHAnsi" w:eastAsiaTheme="minorHAnsi" w:hAnsiTheme="minorHAnsi" w:cstheme="minorHAnsi"/>
-          <w:rtl/>
-        </w:rPr>
-        <w:t xml:space="preserve">אם פרמטרים לא תקינים (למשל, פלטפורמה לא נתמכת או </w:t>
-      </w:r>
-      <w:r>
-        <w:rPr>
-          <w:rFonts w:asciiTheme="minorHAnsi" w:eastAsiaTheme="minorHAnsi" w:hAnsiTheme="minorHAnsi" w:cstheme="minorHAnsi"/>
-        </w:rPr>
-        <w:t xml:space="preserve"> fileId </w:t>
-      </w:r>
-      <w:r>
-        <w:rPr>
-          <w:rFonts w:asciiTheme="minorHAnsi" w:eastAsiaTheme="minorHAnsi" w:hAnsiTheme="minorHAnsi" w:cstheme="minorHAnsi"/>
-          <w:rtl/>
-        </w:rPr>
-        <w:t>לא תקין</w:t>
-      </w:r>
-      <w:r>
-        <w:rPr>
-          <w:rFonts w:asciiTheme="minorHAnsi" w:eastAsiaTheme="minorHAnsi" w:hAnsiTheme="minorHAnsi" w:cstheme="minorHAnsi" w:hint="cs"/>
-          <w:rtl/>
-        </w:rPr>
-        <w:t>)</w:t>
-      </w:r>
-    </w:p>
-    <w:p>
-      <w:pPr>
-        <w:pStyle w:val="NormalWeb"/>
-        <w:numPr>
-          <w:ilvl w:val="0"/>
-          <w:numId w:val="24"/>
-        </w:numPr>
-        <w:bidi/>
-        <w:rPr>
-          <w:rFonts w:asciiTheme="minorHAnsi" w:eastAsiaTheme="minorHAnsi" w:hAnsiTheme="minorHAnsi" w:cstheme="minorHAnsi"/>
-        </w:rPr>
-      </w:pPr>
-      <w:r>
-        <w:rPr>
           <w:rFonts w:asciiTheme="minorHAnsi" w:eastAsiaTheme="minorHAnsi" w:hAnsiTheme="minorHAnsi" w:cstheme="minorHAnsi"/>
         </w:rPr>
         <w:t>Internal Server Error 500</w:t>
@@ -6331,7 +5929,6 @@
           <w:rFonts w:asciiTheme="minorHAnsi" w:eastAsiaTheme="minorHAnsi" w:hAnsiTheme="minorHAnsi" w:cstheme="minorHAnsi"/>
           <w:rtl/>
         </w:rPr>
-        <w:lastRenderedPageBreak/>
         <w:t>המשתמש יוכל לבחור האם לשתף דרך פלטפורמת דוא"ל או רשתות חברתיות ולקבוע אם נדרש לשלוח את התמונה למישהו מסוים (למשל, בכתובת דוא"ל)</w:t>
       </w:r>
       <w:r>
@@ -6589,7 +6186,7 @@
         <w:spacing w:before="100" w:beforeAutospacing="1" w:after="0" w:line="240" w:lineRule="auto"/>
         <w:ind w:left="1170"/>
         <w:rPr>
-          <w:rFonts w:ascii="Helvetica" w:eastAsia="Times New Roman" w:hAnsi="Helvetica" w:cs="Helvetica" w:hint="cs"/>
+          <w:rFonts w:ascii="Helvetica" w:eastAsia="Times New Roman" w:hAnsi="Helvetica" w:cs="Helvetica"/>
           <w:color w:val="222222"/>
           <w:sz w:val="24"/>
           <w:szCs w:val="24"/>
@@ -7118,6 +6715,7 @@
                 <w:bCs w:val="0"/>
                 <w:rtl/>
               </w:rPr>
+              <w:lastRenderedPageBreak/>
               <w:t xml:space="preserve">שם משפחה </w:t>
             </w:r>
           </w:p>
@@ -7789,7 +7387,6 @@
                 <w:bCs w:val="0"/>
                 <w:rtl/>
               </w:rPr>
-              <w:lastRenderedPageBreak/>
               <w:t>תיאור</w:t>
             </w:r>
           </w:p>
@@ -8746,7 +8343,7 @@
                     </pic:cNvPicPr>
                   </pic:nvPicPr>
                   <pic:blipFill>
-                    <a:blip r:embed="rId8">
+                    <a:blip r:embed="rId7">
                       <a:extLst>
                         <a:ext uri="{28A0092B-C50C-407E-A947-70E740481C1C}">
                           <a14:useLocalDpi xmlns:a14="http://schemas.microsoft.com/office/drawing/2010/main" val="0"/>
@@ -9473,6 +9070,7 @@
                 <w:bCs w:val="0"/>
                 <w:rtl/>
               </w:rPr>
+              <w:lastRenderedPageBreak/>
               <w:t>תיאור</w:t>
             </w:r>
           </w:p>
@@ -9894,7 +9492,6 @@
                 <w:bCs w:val="0"/>
                 <w:rtl/>
               </w:rPr>
-              <w:lastRenderedPageBreak/>
               <w:t>תיאור</w:t>
             </w:r>
           </w:p>
@@ -10596,674 +10193,7 @@
         <w:pStyle w:val="NormalWeb"/>
         <w:bidi/>
         <w:rPr>
-          <w:rFonts w:ascii="Helvetica" w:hAnsi="Helvetica" w:cs="Helvetica" w:hint="cs"/>
-          <w:b/>
-          <w:bCs/>
-          <w:highlight w:val="yellow"/>
-          <w:rtl/>
-        </w:rPr>
-      </w:pPr>
-      <w:r>
-        <w:rPr>
-          <w:rFonts w:ascii="Helvetica" w:hAnsi="Helvetica" w:cs="Helvetica" w:hint="cs"/>
-          <w:b/>
-          <w:bCs/>
-          <w:highlight w:val="yellow"/>
-          <w:rtl/>
-        </w:rPr>
-        <w:t xml:space="preserve">טבלת </w:t>
-      </w:r>
-      <w:r>
-        <w:rPr>
-          <w:rFonts w:ascii="Helvetica" w:hAnsi="Helvetica" w:cs="Helvetica"/>
-          <w:b/>
-          <w:bCs/>
-          <w:highlight w:val="yellow"/>
-        </w:rPr>
-        <w:t>Messages</w:t>
-      </w:r>
-      <w:r>
-        <w:rPr>
-          <w:rFonts w:ascii="Helvetica" w:hAnsi="Helvetica" w:cs="Helvetica" w:hint="cs"/>
-          <w:b/>
-          <w:bCs/>
-          <w:highlight w:val="yellow"/>
-          <w:rtl/>
-        </w:rPr>
-        <w:t>:</w:t>
-      </w:r>
-    </w:p>
-    <w:tbl>
-      <w:tblPr>
-        <w:tblStyle w:val="1"/>
-        <w:bidiVisual/>
-        <w:tblW w:w="8452" w:type="dxa"/>
-        <w:tblLook w:val="04A0" w:firstRow="1" w:lastRow="0" w:firstColumn="1" w:lastColumn="0" w:noHBand="0" w:noVBand="1"/>
-      </w:tblPr>
-      <w:tblGrid>
-        <w:gridCol w:w="2113"/>
-        <w:gridCol w:w="2513"/>
-        <w:gridCol w:w="1713"/>
-        <w:gridCol w:w="2113"/>
-      </w:tblGrid>
-      <w:tr>
-        <w:trPr>
-          <w:cnfStyle w:val="100000000000" w:firstRow="1" w:lastRow="0" w:firstColumn="0" w:lastColumn="0" w:oddVBand="0" w:evenVBand="0" w:oddHBand="0" w:evenHBand="0" w:firstRowFirstColumn="0" w:firstRowLastColumn="0" w:lastRowFirstColumn="0" w:lastRowLastColumn="0"/>
-          <w:trHeight w:val="400"/>
-        </w:trPr>
-        <w:tc>
-          <w:tcPr>
-            <w:cnfStyle w:val="001000000000" w:firstRow="0" w:lastRow="0" w:firstColumn="1" w:lastColumn="0" w:oddVBand="0" w:evenVBand="0" w:oddHBand="0" w:evenHBand="0" w:firstRowFirstColumn="0" w:firstRowLastColumn="0" w:lastRowFirstColumn="0" w:lastRowLastColumn="0"/>
-            <w:tcW w:w="2113" w:type="dxa"/>
-          </w:tcPr>
-          <w:p>
-            <w:pPr>
-              <w:pStyle w:val="NormalWeb"/>
-              <w:bidi/>
-              <w:rPr>
-                <w:rFonts w:asciiTheme="minorHAnsi" w:eastAsiaTheme="minorHAnsi" w:hAnsiTheme="minorHAnsi" w:cstheme="minorHAnsi"/>
-                <w:b w:val="0"/>
-                <w:bCs w:val="0"/>
-                <w:rtl/>
-              </w:rPr>
-            </w:pPr>
-            <w:r>
-              <w:rPr>
-                <w:rFonts w:asciiTheme="minorHAnsi" w:eastAsiaTheme="minorHAnsi" w:hAnsiTheme="minorHAnsi" w:cstheme="minorHAnsi" w:hint="cs"/>
-                <w:b w:val="0"/>
-                <w:bCs w:val="0"/>
-                <w:rtl/>
-              </w:rPr>
-              <w:t>תיאור</w:t>
-            </w:r>
-          </w:p>
-        </w:tc>
-        <w:tc>
-          <w:tcPr>
-            <w:tcW w:w="2513" w:type="dxa"/>
-          </w:tcPr>
-          <w:p>
-            <w:pPr>
-              <w:pStyle w:val="NormalWeb"/>
-              <w:bidi/>
-              <w:cnfStyle w:val="100000000000" w:firstRow="1" w:lastRow="0" w:firstColumn="0" w:lastColumn="0" w:oddVBand="0" w:evenVBand="0" w:oddHBand="0" w:evenHBand="0" w:firstRowFirstColumn="0" w:firstRowLastColumn="0" w:lastRowFirstColumn="0" w:lastRowLastColumn="0"/>
-              <w:rPr>
-                <w:rFonts w:asciiTheme="minorHAnsi" w:eastAsiaTheme="minorHAnsi" w:hAnsiTheme="minorHAnsi" w:cstheme="minorHAnsi"/>
-                <w:b w:val="0"/>
-                <w:bCs w:val="0"/>
-                <w:rtl/>
-              </w:rPr>
-            </w:pPr>
-            <w:r>
-              <w:rPr>
-                <w:rFonts w:asciiTheme="minorHAnsi" w:eastAsiaTheme="minorHAnsi" w:hAnsiTheme="minorHAnsi" w:cstheme="minorHAnsi" w:hint="cs"/>
-                <w:b w:val="0"/>
-                <w:bCs w:val="0"/>
-                <w:rtl/>
-              </w:rPr>
-              <w:t>מאפיינים</w:t>
-            </w:r>
-          </w:p>
-        </w:tc>
-        <w:tc>
-          <w:tcPr>
-            <w:tcW w:w="1713" w:type="dxa"/>
-          </w:tcPr>
-          <w:p>
-            <w:pPr>
-              <w:pStyle w:val="NormalWeb"/>
-              <w:bidi/>
-              <w:cnfStyle w:val="100000000000" w:firstRow="1" w:lastRow="0" w:firstColumn="0" w:lastColumn="0" w:oddVBand="0" w:evenVBand="0" w:oddHBand="0" w:evenHBand="0" w:firstRowFirstColumn="0" w:firstRowLastColumn="0" w:lastRowFirstColumn="0" w:lastRowLastColumn="0"/>
-              <w:rPr>
-                <w:rFonts w:asciiTheme="minorHAnsi" w:eastAsiaTheme="minorHAnsi" w:hAnsiTheme="minorHAnsi" w:cstheme="minorHAnsi"/>
-                <w:b w:val="0"/>
-                <w:bCs w:val="0"/>
-                <w:rtl/>
-              </w:rPr>
-            </w:pPr>
-            <w:r>
-              <w:rPr>
-                <w:rFonts w:asciiTheme="minorHAnsi" w:eastAsiaTheme="minorHAnsi" w:hAnsiTheme="minorHAnsi" w:cstheme="minorHAnsi" w:hint="cs"/>
-                <w:b w:val="0"/>
-                <w:bCs w:val="0"/>
-                <w:rtl/>
-              </w:rPr>
-              <w:t>סוג נתונים</w:t>
-            </w:r>
-          </w:p>
-        </w:tc>
-        <w:tc>
-          <w:tcPr>
-            <w:tcW w:w="2113" w:type="dxa"/>
-          </w:tcPr>
-          <w:p>
-            <w:pPr>
-              <w:pStyle w:val="NormalWeb"/>
-              <w:bidi/>
-              <w:cnfStyle w:val="100000000000" w:firstRow="1" w:lastRow="0" w:firstColumn="0" w:lastColumn="0" w:oddVBand="0" w:evenVBand="0" w:oddHBand="0" w:evenHBand="0" w:firstRowFirstColumn="0" w:firstRowLastColumn="0" w:lastRowFirstColumn="0" w:lastRowLastColumn="0"/>
-              <w:rPr>
-                <w:rFonts w:asciiTheme="minorHAnsi" w:eastAsiaTheme="minorHAnsi" w:hAnsiTheme="minorHAnsi" w:cstheme="minorHAnsi"/>
-                <w:b w:val="0"/>
-                <w:bCs w:val="0"/>
-                <w:rtl/>
-              </w:rPr>
-            </w:pPr>
-            <w:r>
-              <w:rPr>
-                <w:rFonts w:asciiTheme="minorHAnsi" w:eastAsiaTheme="minorHAnsi" w:hAnsiTheme="minorHAnsi" w:cstheme="minorHAnsi" w:hint="cs"/>
-                <w:b w:val="0"/>
-                <w:bCs w:val="0"/>
-                <w:rtl/>
-              </w:rPr>
-              <w:t>שם עמודה</w:t>
-            </w:r>
-          </w:p>
-        </w:tc>
-      </w:tr>
-      <w:tr>
-        <w:trPr>
-          <w:trHeight w:val="383"/>
-        </w:trPr>
-        <w:tc>
-          <w:tcPr>
-            <w:cnfStyle w:val="001000000000" w:firstRow="0" w:lastRow="0" w:firstColumn="1" w:lastColumn="0" w:oddVBand="0" w:evenVBand="0" w:oddHBand="0" w:evenHBand="0" w:firstRowFirstColumn="0" w:firstRowLastColumn="0" w:lastRowFirstColumn="0" w:lastRowLastColumn="0"/>
-            <w:tcW w:w="2113" w:type="dxa"/>
-          </w:tcPr>
-          <w:p>
-            <w:pPr>
-              <w:pStyle w:val="NormalWeb"/>
-              <w:bidi/>
-              <w:rPr>
-                <w:rFonts w:asciiTheme="minorHAnsi" w:eastAsiaTheme="minorHAnsi" w:hAnsiTheme="minorHAnsi" w:cstheme="minorHAnsi"/>
-                <w:b w:val="0"/>
-                <w:bCs w:val="0"/>
-                <w:rtl/>
-              </w:rPr>
-            </w:pPr>
-            <w:r>
-              <w:rPr>
-                <w:rFonts w:asciiTheme="minorHAnsi" w:eastAsiaTheme="minorHAnsi" w:hAnsiTheme="minorHAnsi" w:cstheme="minorHAnsi" w:hint="cs"/>
-                <w:b w:val="0"/>
-                <w:bCs w:val="0"/>
-                <w:rtl/>
-              </w:rPr>
-              <w:t>מזהה ייחודי להודעה</w:t>
-            </w:r>
-          </w:p>
-        </w:tc>
-        <w:tc>
-          <w:tcPr>
-            <w:tcW w:w="2513" w:type="dxa"/>
-          </w:tcPr>
-          <w:p>
-            <w:pPr>
-              <w:pStyle w:val="NormalWeb"/>
-              <w:bidi/>
-              <w:cnfStyle w:val="000000000000" w:firstRow="0" w:lastRow="0" w:firstColumn="0" w:lastColumn="0" w:oddVBand="0" w:evenVBand="0" w:oddHBand="0" w:evenHBand="0" w:firstRowFirstColumn="0" w:firstRowLastColumn="0" w:lastRowFirstColumn="0" w:lastRowLastColumn="0"/>
-              <w:rPr>
-                <w:rFonts w:asciiTheme="minorHAnsi" w:eastAsiaTheme="minorHAnsi" w:hAnsiTheme="minorHAnsi" w:cstheme="minorHAnsi"/>
-                <w:rtl/>
-              </w:rPr>
-            </w:pPr>
-            <w:r>
-              <w:rPr>
-                <w:rFonts w:asciiTheme="minorHAnsi" w:eastAsiaTheme="minorHAnsi" w:hAnsiTheme="minorHAnsi" w:cstheme="minorHAnsi" w:hint="cs"/>
-              </w:rPr>
-              <w:t>PK</w:t>
-            </w:r>
-            <w:r>
-              <w:rPr>
-                <w:rFonts w:asciiTheme="minorHAnsi" w:eastAsiaTheme="minorHAnsi" w:hAnsiTheme="minorHAnsi" w:cstheme="minorHAnsi"/>
-              </w:rPr>
-              <w:t>, AUTO INCREMENT</w:t>
-            </w:r>
-          </w:p>
-        </w:tc>
-        <w:tc>
-          <w:tcPr>
-            <w:tcW w:w="1713" w:type="dxa"/>
-          </w:tcPr>
-          <w:p>
-            <w:pPr>
-              <w:pStyle w:val="NormalWeb"/>
-              <w:bidi/>
-              <w:cnfStyle w:val="000000000000" w:firstRow="0" w:lastRow="0" w:firstColumn="0" w:lastColumn="0" w:oddVBand="0" w:evenVBand="0" w:oddHBand="0" w:evenHBand="0" w:firstRowFirstColumn="0" w:firstRowLastColumn="0" w:lastRowFirstColumn="0" w:lastRowLastColumn="0"/>
-              <w:rPr>
-                <w:rFonts w:asciiTheme="minorHAnsi" w:eastAsiaTheme="minorHAnsi" w:hAnsiTheme="minorHAnsi" w:cstheme="minorHAnsi" w:hint="cs"/>
-                <w:rtl/>
-              </w:rPr>
-            </w:pPr>
-            <w:r>
-              <w:rPr>
-                <w:rFonts w:asciiTheme="minorHAnsi" w:eastAsiaTheme="minorHAnsi" w:hAnsiTheme="minorHAnsi" w:cstheme="minorHAnsi" w:hint="cs"/>
-              </w:rPr>
-              <w:t>INT</w:t>
-            </w:r>
-          </w:p>
-        </w:tc>
-        <w:tc>
-          <w:tcPr>
-            <w:tcW w:w="2113" w:type="dxa"/>
-          </w:tcPr>
-          <w:p>
-            <w:pPr>
-              <w:pStyle w:val="NormalWeb"/>
-              <w:bidi/>
-              <w:cnfStyle w:val="000000000000" w:firstRow="0" w:lastRow="0" w:firstColumn="0" w:lastColumn="0" w:oddVBand="0" w:evenVBand="0" w:oddHBand="0" w:evenHBand="0" w:firstRowFirstColumn="0" w:firstRowLastColumn="0" w:lastRowFirstColumn="0" w:lastRowLastColumn="0"/>
-              <w:rPr>
-                <w:rFonts w:asciiTheme="minorHAnsi" w:eastAsiaTheme="minorHAnsi" w:hAnsiTheme="minorHAnsi" w:cstheme="minorHAnsi"/>
-              </w:rPr>
-            </w:pPr>
-            <w:r>
-              <w:rPr>
-                <w:rFonts w:asciiTheme="minorHAnsi" w:eastAsiaTheme="minorHAnsi" w:hAnsiTheme="minorHAnsi" w:cstheme="minorHAnsi"/>
-              </w:rPr>
-              <w:t>id</w:t>
-            </w:r>
-          </w:p>
-        </w:tc>
-      </w:tr>
-      <w:tr>
-        <w:trPr>
-          <w:trHeight w:val="383"/>
-        </w:trPr>
-        <w:tc>
-          <w:tcPr>
-            <w:cnfStyle w:val="001000000000" w:firstRow="0" w:lastRow="0" w:firstColumn="1" w:lastColumn="0" w:oddVBand="0" w:evenVBand="0" w:oddHBand="0" w:evenHBand="0" w:firstRowFirstColumn="0" w:firstRowLastColumn="0" w:lastRowFirstColumn="0" w:lastRowLastColumn="0"/>
-            <w:tcW w:w="2113" w:type="dxa"/>
-          </w:tcPr>
-          <w:p>
-            <w:pPr>
-              <w:pStyle w:val="NormalWeb"/>
-              <w:bidi/>
-              <w:rPr>
-                <w:rFonts w:asciiTheme="minorHAnsi" w:eastAsiaTheme="minorHAnsi" w:hAnsiTheme="minorHAnsi" w:cstheme="minorHAnsi"/>
-                <w:b w:val="0"/>
-                <w:bCs w:val="0"/>
-                <w:rtl/>
-              </w:rPr>
-            </w:pPr>
-            <w:r>
-              <w:rPr>
-                <w:rFonts w:asciiTheme="minorHAnsi" w:eastAsiaTheme="minorHAnsi" w:hAnsiTheme="minorHAnsi" w:cstheme="minorHAnsi" w:hint="cs"/>
-                <w:b w:val="0"/>
-                <w:bCs w:val="0"/>
-                <w:rtl/>
-              </w:rPr>
-              <w:t>מזהה המנהל שהכניס את ההודעה</w:t>
-            </w:r>
-          </w:p>
-        </w:tc>
-        <w:tc>
-          <w:tcPr>
-            <w:tcW w:w="2513" w:type="dxa"/>
-          </w:tcPr>
-          <w:p>
-            <w:pPr>
-              <w:pStyle w:val="NormalWeb"/>
-              <w:bidi/>
-              <w:cnfStyle w:val="000000000000" w:firstRow="0" w:lastRow="0" w:firstColumn="0" w:lastColumn="0" w:oddVBand="0" w:evenVBand="0" w:oddHBand="0" w:evenHBand="0" w:firstRowFirstColumn="0" w:firstRowLastColumn="0" w:lastRowFirstColumn="0" w:lastRowLastColumn="0"/>
-              <w:rPr>
-                <w:rFonts w:asciiTheme="minorHAnsi" w:eastAsiaTheme="minorHAnsi" w:hAnsiTheme="minorHAnsi" w:cstheme="minorHAnsi"/>
-              </w:rPr>
-            </w:pPr>
-            <w:r>
-              <w:rPr>
-                <w:rFonts w:asciiTheme="minorHAnsi" w:eastAsiaTheme="minorHAnsi" w:hAnsiTheme="minorHAnsi" w:cstheme="minorHAnsi"/>
-              </w:rPr>
-              <w:t>FK</w:t>
-            </w:r>
-          </w:p>
-        </w:tc>
-        <w:tc>
-          <w:tcPr>
-            <w:tcW w:w="1713" w:type="dxa"/>
-          </w:tcPr>
-          <w:p>
-            <w:pPr>
-              <w:pStyle w:val="NormalWeb"/>
-              <w:bidi/>
-              <w:cnfStyle w:val="000000000000" w:firstRow="0" w:lastRow="0" w:firstColumn="0" w:lastColumn="0" w:oddVBand="0" w:evenVBand="0" w:oddHBand="0" w:evenHBand="0" w:firstRowFirstColumn="0" w:firstRowLastColumn="0" w:lastRowFirstColumn="0" w:lastRowLastColumn="0"/>
-              <w:rPr>
-                <w:rFonts w:asciiTheme="minorHAnsi" w:eastAsiaTheme="minorHAnsi" w:hAnsiTheme="minorHAnsi" w:cstheme="minorHAnsi"/>
-                <w:rtl/>
-              </w:rPr>
-            </w:pPr>
-            <w:r>
-              <w:rPr>
-                <w:rFonts w:asciiTheme="minorHAnsi" w:eastAsiaTheme="minorHAnsi" w:hAnsiTheme="minorHAnsi" w:cstheme="minorHAnsi" w:hint="cs"/>
-              </w:rPr>
-              <w:t>INT</w:t>
-            </w:r>
-          </w:p>
-        </w:tc>
-        <w:tc>
-          <w:tcPr>
-            <w:tcW w:w="2113" w:type="dxa"/>
-          </w:tcPr>
-          <w:p>
-            <w:pPr>
-              <w:pStyle w:val="NormalWeb"/>
-              <w:bidi/>
-              <w:cnfStyle w:val="000000000000" w:firstRow="0" w:lastRow="0" w:firstColumn="0" w:lastColumn="0" w:oddVBand="0" w:evenVBand="0" w:oddHBand="0" w:evenHBand="0" w:firstRowFirstColumn="0" w:firstRowLastColumn="0" w:lastRowFirstColumn="0" w:lastRowLastColumn="0"/>
-              <w:rPr>
-                <w:rFonts w:asciiTheme="minorHAnsi" w:eastAsiaTheme="minorHAnsi" w:hAnsiTheme="minorHAnsi" w:cstheme="minorHAnsi"/>
-                <w:rtl/>
-              </w:rPr>
-            </w:pPr>
-            <w:r>
-              <w:rPr>
-                <w:rFonts w:asciiTheme="minorHAnsi" w:eastAsiaTheme="minorHAnsi" w:hAnsiTheme="minorHAnsi" w:cstheme="minorHAnsi"/>
-              </w:rPr>
-              <w:t>user_id</w:t>
-            </w:r>
-          </w:p>
-        </w:tc>
-      </w:tr>
-      <w:tr>
-        <w:trPr>
-          <w:trHeight w:val="367"/>
-        </w:trPr>
-        <w:tc>
-          <w:tcPr>
-            <w:cnfStyle w:val="001000000000" w:firstRow="0" w:lastRow="0" w:firstColumn="1" w:lastColumn="0" w:oddVBand="0" w:evenVBand="0" w:oddHBand="0" w:evenHBand="0" w:firstRowFirstColumn="0" w:firstRowLastColumn="0" w:lastRowFirstColumn="0" w:lastRowLastColumn="0"/>
-            <w:tcW w:w="2113" w:type="dxa"/>
-          </w:tcPr>
-          <w:p>
-            <w:pPr>
-              <w:pStyle w:val="NormalWeb"/>
-              <w:bidi/>
-              <w:rPr>
-                <w:rFonts w:asciiTheme="minorHAnsi" w:eastAsiaTheme="minorHAnsi" w:hAnsiTheme="minorHAnsi" w:cstheme="minorHAnsi"/>
-                <w:b w:val="0"/>
-                <w:bCs w:val="0"/>
-                <w:rtl/>
-              </w:rPr>
-            </w:pPr>
-            <w:r>
-              <w:rPr>
-                <w:rFonts w:asciiTheme="minorHAnsi" w:eastAsiaTheme="minorHAnsi" w:hAnsiTheme="minorHAnsi" w:cstheme="minorHAnsi" w:hint="cs"/>
-                <w:b w:val="0"/>
-                <w:bCs w:val="0"/>
-                <w:rtl/>
-              </w:rPr>
-              <w:t>תוכן ההודעה</w:t>
-            </w:r>
-          </w:p>
-        </w:tc>
-        <w:tc>
-          <w:tcPr>
-            <w:tcW w:w="2513" w:type="dxa"/>
-          </w:tcPr>
-          <w:p>
-            <w:pPr>
-              <w:pStyle w:val="NormalWeb"/>
-              <w:bidi/>
-              <w:cnfStyle w:val="000000000000" w:firstRow="0" w:lastRow="0" w:firstColumn="0" w:lastColumn="0" w:oddVBand="0" w:evenVBand="0" w:oddHBand="0" w:evenHBand="0" w:firstRowFirstColumn="0" w:firstRowLastColumn="0" w:lastRowFirstColumn="0" w:lastRowLastColumn="0"/>
-              <w:rPr>
-                <w:rFonts w:asciiTheme="minorHAnsi" w:eastAsiaTheme="minorHAnsi" w:hAnsiTheme="minorHAnsi" w:cstheme="minorHAnsi"/>
-                <w:rtl/>
-              </w:rPr>
-            </w:pPr>
-            <w:r>
-              <w:rPr>
-                <w:rFonts w:asciiTheme="minorHAnsi" w:eastAsiaTheme="minorHAnsi" w:hAnsiTheme="minorHAnsi" w:cstheme="minorHAnsi"/>
-              </w:rPr>
-              <w:t xml:space="preserve">     NOT NULL</w:t>
-            </w:r>
-          </w:p>
-        </w:tc>
-        <w:tc>
-          <w:tcPr>
-            <w:tcW w:w="1713" w:type="dxa"/>
-          </w:tcPr>
-          <w:p>
-            <w:pPr>
-              <w:pStyle w:val="NormalWeb"/>
-              <w:bidi/>
-              <w:cnfStyle w:val="000000000000" w:firstRow="0" w:lastRow="0" w:firstColumn="0" w:lastColumn="0" w:oddVBand="0" w:evenVBand="0" w:oddHBand="0" w:evenHBand="0" w:firstRowFirstColumn="0" w:firstRowLastColumn="0" w:lastRowFirstColumn="0" w:lastRowLastColumn="0"/>
-              <w:rPr>
-                <w:rFonts w:asciiTheme="minorHAnsi" w:eastAsiaTheme="minorHAnsi" w:hAnsiTheme="minorHAnsi" w:cstheme="minorHAnsi"/>
-                <w:rtl/>
-              </w:rPr>
-            </w:pPr>
-            <w:r>
-              <w:rPr>
-                <w:rFonts w:asciiTheme="minorHAnsi" w:eastAsiaTheme="minorHAnsi" w:hAnsiTheme="minorHAnsi" w:cstheme="minorHAnsi" w:hint="cs"/>
-              </w:rPr>
-              <w:t>VARCHAR</w:t>
-            </w:r>
-            <w:r>
-              <w:rPr>
-                <w:rFonts w:asciiTheme="minorHAnsi" w:eastAsiaTheme="minorHAnsi" w:hAnsiTheme="minorHAnsi" w:cstheme="minorHAnsi"/>
-              </w:rPr>
-              <w:t>(255)</w:t>
-            </w:r>
-          </w:p>
-        </w:tc>
-        <w:tc>
-          <w:tcPr>
-            <w:tcW w:w="2113" w:type="dxa"/>
-          </w:tcPr>
-          <w:p>
-            <w:pPr>
-              <w:pStyle w:val="NormalWeb"/>
-              <w:bidi/>
-              <w:cnfStyle w:val="000000000000" w:firstRow="0" w:lastRow="0" w:firstColumn="0" w:lastColumn="0" w:oddVBand="0" w:evenVBand="0" w:oddHBand="0" w:evenHBand="0" w:firstRowFirstColumn="0" w:firstRowLastColumn="0" w:lastRowFirstColumn="0" w:lastRowLastColumn="0"/>
-              <w:rPr>
-                <w:rFonts w:asciiTheme="minorHAnsi" w:eastAsiaTheme="minorHAnsi" w:hAnsiTheme="minorHAnsi" w:cstheme="minorHAnsi"/>
-              </w:rPr>
-            </w:pPr>
-            <w:r>
-              <w:rPr>
-                <w:rFonts w:asciiTheme="minorHAnsi" w:eastAsiaTheme="minorHAnsi" w:hAnsiTheme="minorHAnsi" w:cstheme="minorHAnsi"/>
-              </w:rPr>
-              <w:t>message</w:t>
-            </w:r>
-          </w:p>
-        </w:tc>
-      </w:tr>
-      <w:tr>
-        <w:trPr>
-          <w:trHeight w:val="383"/>
-        </w:trPr>
-        <w:tc>
-          <w:tcPr>
-            <w:cnfStyle w:val="001000000000" w:firstRow="0" w:lastRow="0" w:firstColumn="1" w:lastColumn="0" w:oddVBand="0" w:evenVBand="0" w:oddHBand="0" w:evenHBand="0" w:firstRowFirstColumn="0" w:firstRowLastColumn="0" w:lastRowFirstColumn="0" w:lastRowLastColumn="0"/>
-            <w:tcW w:w="2113" w:type="dxa"/>
-          </w:tcPr>
-          <w:p>
-            <w:pPr>
-              <w:pStyle w:val="NormalWeb"/>
-              <w:bidi/>
-              <w:rPr>
-                <w:rFonts w:asciiTheme="minorHAnsi" w:eastAsiaTheme="minorHAnsi" w:hAnsiTheme="minorHAnsi" w:cstheme="minorHAnsi"/>
-                <w:b w:val="0"/>
-                <w:bCs w:val="0"/>
-                <w:rtl/>
-              </w:rPr>
-            </w:pPr>
-            <w:r>
-              <w:rPr>
-                <w:rFonts w:asciiTheme="minorHAnsi" w:eastAsiaTheme="minorHAnsi" w:hAnsiTheme="minorHAnsi" w:cstheme="minorHAnsi" w:hint="cs"/>
-                <w:b w:val="0"/>
-                <w:bCs w:val="0"/>
-                <w:rtl/>
-              </w:rPr>
-              <w:t>תאריך יצירת ההודעה</w:t>
-            </w:r>
-          </w:p>
-        </w:tc>
-        <w:tc>
-          <w:tcPr>
-            <w:tcW w:w="2513" w:type="dxa"/>
-          </w:tcPr>
-          <w:p>
-            <w:pPr>
-              <w:pStyle w:val="NormalWeb"/>
-              <w:bidi/>
-              <w:cnfStyle w:val="000000000000" w:firstRow="0" w:lastRow="0" w:firstColumn="0" w:lastColumn="0" w:oddVBand="0" w:evenVBand="0" w:oddHBand="0" w:evenHBand="0" w:firstRowFirstColumn="0" w:firstRowLastColumn="0" w:lastRowFirstColumn="0" w:lastRowLastColumn="0"/>
-              <w:rPr>
-                <w:rFonts w:asciiTheme="minorHAnsi" w:eastAsiaTheme="minorHAnsi" w:hAnsiTheme="minorHAnsi" w:cstheme="minorHAnsi"/>
-                <w:rtl/>
-              </w:rPr>
-            </w:pPr>
-            <w:r>
-              <w:rPr>
-                <w:rFonts w:asciiTheme="minorHAnsi" w:eastAsiaTheme="minorHAnsi" w:hAnsiTheme="minorHAnsi" w:cstheme="minorHAnsi"/>
-              </w:rPr>
-              <w:t>DEFAULT NOW()</w:t>
-            </w:r>
-          </w:p>
-        </w:tc>
-        <w:tc>
-          <w:tcPr>
-            <w:tcW w:w="1713" w:type="dxa"/>
-          </w:tcPr>
-          <w:p>
-            <w:pPr>
-              <w:pStyle w:val="NormalWeb"/>
-              <w:bidi/>
-              <w:cnfStyle w:val="000000000000" w:firstRow="0" w:lastRow="0" w:firstColumn="0" w:lastColumn="0" w:oddVBand="0" w:evenVBand="0" w:oddHBand="0" w:evenHBand="0" w:firstRowFirstColumn="0" w:firstRowLastColumn="0" w:lastRowFirstColumn="0" w:lastRowLastColumn="0"/>
-              <w:rPr>
-                <w:rFonts w:asciiTheme="minorHAnsi" w:eastAsiaTheme="minorHAnsi" w:hAnsiTheme="minorHAnsi" w:cstheme="minorHAnsi"/>
-                <w:rtl/>
-              </w:rPr>
-            </w:pPr>
-            <w:r>
-              <w:rPr>
-                <w:rFonts w:asciiTheme="minorHAnsi" w:eastAsiaTheme="minorHAnsi" w:hAnsiTheme="minorHAnsi" w:cstheme="minorHAnsi" w:hint="cs"/>
-              </w:rPr>
-              <w:t>DATETIME</w:t>
-            </w:r>
-          </w:p>
-        </w:tc>
-        <w:tc>
-          <w:tcPr>
-            <w:tcW w:w="2113" w:type="dxa"/>
-          </w:tcPr>
-          <w:p>
-            <w:pPr>
-              <w:pStyle w:val="NormalWeb"/>
-              <w:bidi/>
-              <w:cnfStyle w:val="000000000000" w:firstRow="0" w:lastRow="0" w:firstColumn="0" w:lastColumn="0" w:oddVBand="0" w:evenVBand="0" w:oddHBand="0" w:evenHBand="0" w:firstRowFirstColumn="0" w:firstRowLastColumn="0" w:lastRowFirstColumn="0" w:lastRowLastColumn="0"/>
-              <w:rPr>
-                <w:rFonts w:asciiTheme="minorHAnsi" w:eastAsiaTheme="minorHAnsi" w:hAnsiTheme="minorHAnsi" w:cstheme="minorHAnsi"/>
-                <w:rtl/>
-              </w:rPr>
-            </w:pPr>
-            <w:r>
-              <w:rPr>
-                <w:rFonts w:asciiTheme="minorHAnsi" w:eastAsiaTheme="minorHAnsi" w:hAnsiTheme="minorHAnsi" w:cstheme="minorHAnsi"/>
-              </w:rPr>
-              <w:t>created_at</w:t>
-            </w:r>
-          </w:p>
-        </w:tc>
-      </w:tr>
-      <w:tr>
-        <w:trPr>
-          <w:trHeight w:val="383"/>
-        </w:trPr>
-        <w:tc>
-          <w:tcPr>
-            <w:cnfStyle w:val="001000000000" w:firstRow="0" w:lastRow="0" w:firstColumn="1" w:lastColumn="0" w:oddVBand="0" w:evenVBand="0" w:oddHBand="0" w:evenHBand="0" w:firstRowFirstColumn="0" w:firstRowLastColumn="0" w:lastRowFirstColumn="0" w:lastRowLastColumn="0"/>
-            <w:tcW w:w="2113" w:type="dxa"/>
-          </w:tcPr>
-          <w:p>
-            <w:pPr>
-              <w:pStyle w:val="NormalWeb"/>
-              <w:bidi/>
-              <w:rPr>
-                <w:rFonts w:asciiTheme="minorHAnsi" w:eastAsiaTheme="minorHAnsi" w:hAnsiTheme="minorHAnsi" w:cstheme="minorHAnsi"/>
-                <w:b w:val="0"/>
-                <w:bCs w:val="0"/>
-                <w:rtl/>
-              </w:rPr>
-            </w:pPr>
-            <w:r>
-              <w:rPr>
-                <w:rFonts w:asciiTheme="minorHAnsi" w:eastAsiaTheme="minorHAnsi" w:hAnsiTheme="minorHAnsi" w:cstheme="minorHAnsi" w:hint="cs"/>
-                <w:b w:val="0"/>
-                <w:bCs w:val="0"/>
-                <w:rtl/>
-              </w:rPr>
-              <w:t>האם ההודעה פעילה</w:t>
-            </w:r>
-          </w:p>
-        </w:tc>
-        <w:tc>
-          <w:tcPr>
-            <w:tcW w:w="2513" w:type="dxa"/>
-          </w:tcPr>
-          <w:p>
-            <w:pPr>
-              <w:pStyle w:val="NormalWeb"/>
-              <w:bidi/>
-              <w:cnfStyle w:val="000000000000" w:firstRow="0" w:lastRow="0" w:firstColumn="0" w:lastColumn="0" w:oddVBand="0" w:evenVBand="0" w:oddHBand="0" w:evenHBand="0" w:firstRowFirstColumn="0" w:firstRowLastColumn="0" w:lastRowFirstColumn="0" w:lastRowLastColumn="0"/>
-              <w:rPr>
-                <w:rFonts w:asciiTheme="minorHAnsi" w:eastAsiaTheme="minorHAnsi" w:hAnsiTheme="minorHAnsi" w:cstheme="minorHAnsi"/>
-              </w:rPr>
-            </w:pPr>
-            <w:r>
-              <w:rPr>
-                <w:rFonts w:asciiTheme="minorHAnsi" w:eastAsiaTheme="minorHAnsi" w:hAnsiTheme="minorHAnsi" w:cstheme="minorHAnsi"/>
-              </w:rPr>
-              <w:t>DEFAULT TRUE</w:t>
-            </w:r>
-          </w:p>
-        </w:tc>
-        <w:tc>
-          <w:tcPr>
-            <w:tcW w:w="1713" w:type="dxa"/>
-          </w:tcPr>
-          <w:p>
-            <w:pPr>
-              <w:pStyle w:val="NormalWeb"/>
-              <w:bidi/>
-              <w:cnfStyle w:val="000000000000" w:firstRow="0" w:lastRow="0" w:firstColumn="0" w:lastColumn="0" w:oddVBand="0" w:evenVBand="0" w:oddHBand="0" w:evenHBand="0" w:firstRowFirstColumn="0" w:firstRowLastColumn="0" w:lastRowFirstColumn="0" w:lastRowLastColumn="0"/>
-              <w:rPr>
-                <w:rFonts w:asciiTheme="minorHAnsi" w:eastAsiaTheme="minorHAnsi" w:hAnsiTheme="minorHAnsi" w:cstheme="minorHAnsi"/>
-                <w:rtl/>
-              </w:rPr>
-            </w:pPr>
-            <w:r>
-              <w:rPr>
-                <w:rFonts w:asciiTheme="minorHAnsi" w:eastAsiaTheme="minorHAnsi" w:hAnsiTheme="minorHAnsi" w:cstheme="minorHAnsi" w:hint="cs"/>
-              </w:rPr>
-              <w:t>BOOLEAN</w:t>
-            </w:r>
-          </w:p>
-        </w:tc>
-        <w:tc>
-          <w:tcPr>
-            <w:tcW w:w="2113" w:type="dxa"/>
-          </w:tcPr>
-          <w:p>
-            <w:pPr>
-              <w:pStyle w:val="NormalWeb"/>
-              <w:bidi/>
-              <w:cnfStyle w:val="000000000000" w:firstRow="0" w:lastRow="0" w:firstColumn="0" w:lastColumn="0" w:oddVBand="0" w:evenVBand="0" w:oddHBand="0" w:evenHBand="0" w:firstRowFirstColumn="0" w:firstRowLastColumn="0" w:lastRowFirstColumn="0" w:lastRowLastColumn="0"/>
-              <w:rPr>
-                <w:rFonts w:asciiTheme="minorHAnsi" w:eastAsiaTheme="minorHAnsi" w:hAnsiTheme="minorHAnsi" w:cstheme="minorHAnsi"/>
-              </w:rPr>
-            </w:pPr>
-            <w:r>
-              <w:rPr>
-                <w:rFonts w:asciiTheme="minorHAnsi" w:eastAsiaTheme="minorHAnsi" w:hAnsiTheme="minorHAnsi" w:cstheme="minorHAnsi"/>
-              </w:rPr>
-              <w:t>is_active</w:t>
-            </w:r>
-          </w:p>
-        </w:tc>
-      </w:tr>
-    </w:tbl>
-    <w:p>
-      <w:pPr>
-        <w:pStyle w:val="NormalWeb"/>
-        <w:bidi/>
-        <w:rPr>
-          <w:rFonts w:asciiTheme="minorHAnsi" w:eastAsiaTheme="minorHAnsi" w:hAnsiTheme="minorHAnsi" w:cstheme="minorHAnsi" w:hint="cs"/>
+          <w:rFonts w:asciiTheme="minorHAnsi" w:eastAsiaTheme="minorHAnsi" w:hAnsiTheme="minorHAnsi" w:cstheme="minorHAnsi"/>
           <w:sz w:val="28"/>
           <w:szCs w:val="28"/>
           <w:u w:val="dash" w:color="E2EFD9" w:themeColor="accent6" w:themeTint="33"/>
@@ -11401,7 +10331,13 @@
         <w:rPr>
           <w:rFonts w:asciiTheme="minorHAnsi" w:eastAsiaTheme="minorHAnsi" w:hAnsiTheme="minorHAnsi" w:cstheme="minorHAnsi"/>
         </w:rPr>
-        <w:t>Many-to-Many</w:t>
+        <w:t>One</w:t>
+      </w:r>
+      <w:r>
+        <w:rPr>
+          <w:rFonts w:asciiTheme="minorHAnsi" w:eastAsiaTheme="minorHAnsi" w:hAnsiTheme="minorHAnsi" w:cstheme="minorHAnsi"/>
+        </w:rPr>
+        <w:t>-to-Many</w:t>
       </w:r>
     </w:p>
     <w:p>
@@ -11451,50 +10387,6 @@
     </w:p>
     <w:p>
       <w:pPr>
-        <w:pStyle w:val="NormalWeb"/>
-        <w:numPr>
-          <w:ilvl w:val="0"/>
-          <w:numId w:val="32"/>
-        </w:numPr>
-        <w:bidi/>
-        <w:rPr>
-          <w:rFonts w:asciiTheme="minorHAnsi" w:eastAsiaTheme="minorHAnsi" w:hAnsiTheme="minorHAnsi" w:cstheme="minorHAnsi"/>
-          <w:strike/>
-        </w:rPr>
-      </w:pPr>
-      <w:r>
-        <w:rPr>
-          <w:rFonts w:asciiTheme="minorHAnsi" w:eastAsiaTheme="minorHAnsi" w:hAnsiTheme="minorHAnsi" w:cstheme="minorHAnsi"/>
-          <w:strike/>
-        </w:rPr>
-        <w:t>Users → Messages</w:t>
-      </w:r>
-      <w:r>
-        <w:rPr>
-          <w:rFonts w:asciiTheme="minorHAnsi" w:eastAsiaTheme="minorHAnsi" w:hAnsiTheme="minorHAnsi" w:cstheme="minorHAnsi" w:hint="cs"/>
-          <w:strike/>
-          <w:rtl/>
-        </w:rPr>
-        <w:t xml:space="preserve"> </w:t>
-      </w:r>
-      <w:r>
-        <w:rPr>
-          <w:rFonts w:asciiTheme="minorHAnsi" w:eastAsiaTheme="minorHAnsi" w:hAnsiTheme="minorHAnsi" w:cstheme="minorHAnsi"/>
-          <w:strike/>
-          <w:rtl/>
-        </w:rPr>
-        <w:t xml:space="preserve">קשר </w:t>
-      </w:r>
-      <w:r>
-        <w:rPr>
-          <w:rFonts w:asciiTheme="minorHAnsi" w:eastAsiaTheme="minorHAnsi" w:hAnsiTheme="minorHAnsi" w:cstheme="minorHAnsi"/>
-          <w:strike/>
-        </w:rPr>
-        <w:t>One-to-Many</w:t>
-      </w:r>
-    </w:p>
-    <w:p>
-      <w:pPr>
         <w:jc w:val="center"/>
         <w:rPr>
           <w:b/>
@@ -11567,6 +10459,15 @@
       <w:pPr>
         <w:jc w:val="center"/>
         <w:rPr>
+          <w:b/>
+          <w:bCs/>
+          <w:sz w:val="28"/>
+          <w:szCs w:val="28"/>
+          <w:rtl/>
+        </w:rPr>
+      </w:pPr>
+      <w:r>
+        <w:rPr>
           <w:rFonts w:hint="cs"/>
           <w:b/>
           <w:bCs/>
@@ -11574,8 +10475,12 @@
           <w:szCs w:val="28"/>
           <w:rtl/>
         </w:rPr>
-      </w:pPr>
-      <w:r>
+        <w:t>אלבום</w:t>
+      </w:r>
+    </w:p>
+    <w:p>
+      <w:pPr>
+        <w:jc w:val="center"/>
         <w:rPr>
           <w:rFonts w:hint="cs"/>
           <w:b/>
@@ -11584,7 +10489,17 @@
           <w:szCs w:val="28"/>
           <w:rtl/>
         </w:rPr>
-        <w:t>אלבום</w:t>
+      </w:pPr>
+      <w:r>
+        <w:rPr>
+          <w:rFonts w:hint="cs"/>
+          <w:b/>
+          <w:bCs/>
+          <w:sz w:val="28"/>
+          <w:szCs w:val="28"/>
+          <w:rtl/>
+        </w:rPr>
+        <w:t>תג</w:t>
       </w:r>
     </w:p>
     <w:p>

</xml_diff>